<commit_message>
Dodao UML SSU i Sek. dijagrame
</commit_message>
<xml_diff>
--- a/SSU/Izmena podataka profila/MIND-SSU-Izmena-podataka-profila.docx
+++ b/SSU/Izmena podataka profila/MIND-SSU-Izmena-podataka-profila.docx
@@ -1,6 +1,6 @@
 
 <file path=word/document.xml><?xml version="1.0" encoding="utf-8"?>
-<w:document xmlns:wpc="http://schemas.microsoft.com/office/word/2010/wordprocessingCanvas" xmlns:cx="http://schemas.microsoft.com/office/drawing/2014/chartex" xmlns:cx1="http://schemas.microsoft.com/office/drawing/2015/9/8/chartex" xmlns:cx2="http://schemas.microsoft.com/office/drawing/2015/10/21/chartex" xmlns:cx3="http://schemas.microsoft.com/office/drawing/2016/5/9/chartex" xmlns:cx4="http://schemas.microsoft.com/office/drawing/2016/5/10/chartex" xmlns:cx5="http://schemas.microsoft.com/office/drawing/2016/5/11/chartex" xmlns:mc="http://schemas.openxmlformats.org/markup-compatibility/2006" xmlns:o="urn:schemas-microsoft-com:office:office" xmlns:r="http://schemas.openxmlformats.org/officeDocument/2006/relationships" xmlns:m="http://schemas.openxmlformats.org/officeDocument/2006/math" xmlns:v="urn:schemas-microsoft-com:vml" xmlns:wp14="http://schemas.microsoft.com/office/word/2010/wordprocessingDrawing" xmlns:wp="http://schemas.openxmlformats.org/drawingml/2006/wordprocessingDrawing" xmlns:w10="urn:schemas-microsoft-com:office:word" xmlns:w="http://schemas.openxmlformats.org/wordprocessingml/2006/main" xmlns:w14="http://schemas.microsoft.com/office/word/2010/wordml" xmlns:w15="http://schemas.microsoft.com/office/word/2012/wordml" xmlns:w16se="http://schemas.microsoft.com/office/word/2015/wordml/symex" xmlns:wpg="http://schemas.microsoft.com/office/word/2010/wordprocessingGroup" xmlns:wpi="http://schemas.microsoft.com/office/word/2010/wordprocessingInk" xmlns:wne="http://schemas.microsoft.com/office/word/2006/wordml" xmlns:wps="http://schemas.microsoft.com/office/word/2010/wordprocessingShape" mc:Ignorable="w14 w15 w16se wp14">
+<w:document xmlns:wpc="http://schemas.microsoft.com/office/word/2010/wordprocessingCanvas" xmlns:mc="http://schemas.openxmlformats.org/markup-compatibility/2006" xmlns:o="urn:schemas-microsoft-com:office:office" xmlns:r="http://schemas.openxmlformats.org/officeDocument/2006/relationships" xmlns:m="http://schemas.openxmlformats.org/officeDocument/2006/math" xmlns:v="urn:schemas-microsoft-com:vml" xmlns:wp14="http://schemas.microsoft.com/office/word/2010/wordprocessingDrawing" xmlns:wp="http://schemas.openxmlformats.org/drawingml/2006/wordprocessingDrawing" xmlns:w10="urn:schemas-microsoft-com:office:word" xmlns:w="http://schemas.openxmlformats.org/wordprocessingml/2006/main" xmlns:w14="http://schemas.microsoft.com/office/word/2010/wordml" xmlns:wpg="http://schemas.microsoft.com/office/word/2010/wordprocessingGroup" xmlns:wpi="http://schemas.microsoft.com/office/word/2010/wordprocessingInk" xmlns:wne="http://schemas.microsoft.com/office/word/2006/wordml" xmlns:wps="http://schemas.microsoft.com/office/word/2010/wordprocessingShape" mc:Ignorable="w14 wp14">
   <w:body>
     <w:p>
       <w:pPr>
@@ -2584,9 +2584,9 @@
         <w:tblLook w:val="04A0" w:firstRow="1" w:lastRow="0" w:firstColumn="1" w:lastColumn="0" w:noHBand="0" w:noVBand="1"/>
       </w:tblPr>
       <w:tblGrid>
-        <w:gridCol w:w="1143"/>
-        <w:gridCol w:w="5694"/>
-        <w:gridCol w:w="2788"/>
+        <w:gridCol w:w="1142"/>
+        <w:gridCol w:w="5841"/>
+        <w:gridCol w:w="2858"/>
       </w:tblGrid>
       <w:tr>
         <w:tc>
@@ -4489,8 +4489,8 @@
           <w:szCs w:val="24"/>
         </w:rPr>
         <w:sectPr>
-          <w:headerReference w:type="default" r:id="rId8"/>
-          <w:footerReference w:type="default" r:id="rId9"/>
+          <w:headerReference w:type="default" r:id="rId9"/>
+          <w:footerReference w:type="default" r:id="rId10"/>
           <w:pgSz w:w="12240" w:h="15840"/>
           <w:pgMar w:top="940" w:right="420" w:bottom="280" w:left="1680" w:header="752" w:footer="726" w:gutter="0"/>
           <w:pgNumType w:start="3"/>
@@ -6215,8 +6215,6 @@
           <w:szCs w:val="24"/>
         </w:rPr>
       </w:pPr>
-      <w:bookmarkStart w:id="0" w:name="_GoBack"/>
-      <w:bookmarkEnd w:id="0"/>
     </w:p>
     <w:p>
       <w:pPr>
@@ -7053,10 +7051,7 @@
               <w:ind w:left="140"/>
             </w:pPr>
             <w:r>
-              <w:t>Da li je potrebno izdati poruku o uspešnosti promene, ili samo prikazati promenu</w:t>
-            </w:r>
-            <w:r>
-              <w:t>?</w:t>
+              <w:t>Da li je potrebno izdati poruku o uspešnosti promene, ili samo prikazati promenu?</w:t>
             </w:r>
           </w:p>
         </w:tc>
@@ -7483,7 +7478,23 @@
           <w:sz w:val="24"/>
           <w:szCs w:val="24"/>
         </w:rPr>
-        <w:t>“Izmeni sliku”</w:t>
+        <w:t>“</w:t>
+      </w:r>
+      <w:r>
+        <w:rPr>
+          <w:rFonts w:eastAsia="Arial"/>
+          <w:sz w:val="24"/>
+          <w:szCs w:val="24"/>
+        </w:rPr>
+        <w:t>Radi na profilu</w:t>
+      </w:r>
+      <w:r>
+        <w:rPr>
+          <w:rFonts w:eastAsia="Arial"/>
+          <w:sz w:val="24"/>
+          <w:szCs w:val="24"/>
+        </w:rPr>
+        <w:t>”</w:t>
       </w:r>
     </w:p>
     <w:p>
@@ -7515,15 +7526,7 @@
           <w:sz w:val="24"/>
           <w:szCs w:val="24"/>
         </w:rPr>
-        <w:t xml:space="preserve"> </w:t>
-      </w:r>
-      <w:r>
-        <w:rPr>
-          <w:rFonts w:eastAsia="Arial"/>
-          <w:sz w:val="24"/>
-          <w:szCs w:val="24"/>
-        </w:rPr>
-        <w:t>I klikne na “Sačuvaj izmene”</w:t>
+        <w:t xml:space="preserve"> I klikne na “Sačuvaj izmene”</w:t>
       </w:r>
     </w:p>
     <w:p>
@@ -7708,31 +7711,15 @@
           <w:sz w:val="24"/>
           <w:szCs w:val="24"/>
         </w:rPr>
-        <w:t xml:space="preserve">Korisnik </w:t>
-      </w:r>
-      <w:r>
-        <w:rPr>
-          <w:rFonts w:eastAsia="Arial"/>
-          <w:sz w:val="24"/>
-          <w:szCs w:val="24"/>
-        </w:rPr>
-        <w:t>izmeni željena polja (ime I prezime, datum rodjenja, pol, e-mail, adresa stanovanja, obrazovanje I primaoca poklona)</w:t>
-      </w:r>
-      <w:r>
-        <w:rPr>
-          <w:rFonts w:eastAsia="Arial"/>
-          <w:sz w:val="24"/>
-          <w:szCs w:val="24"/>
-        </w:rPr>
-        <w:t xml:space="preserve"> </w:t>
-      </w:r>
-      <w:r>
-        <w:rPr>
-          <w:rFonts w:eastAsia="Arial"/>
-          <w:sz w:val="24"/>
-          <w:szCs w:val="24"/>
-        </w:rPr>
-        <w:t>I klikne na “Sačuvaj izmene”</w:t>
+        <w:t>Korisnik izmeni željena polja (ime I prezime, datum rodjenja, pol, e-mail, adresa stanovanja, obrazovanje I primaoca poklona)</w:t>
+      </w:r>
+      <w:r>
+        <w:rPr>
+          <w:rFonts w:eastAsia="Arial"/>
+          <w:sz w:val="24"/>
+          <w:szCs w:val="24"/>
+        </w:rPr>
+        <w:t xml:space="preserve"> I klikne na “Sačuvaj izmene”</w:t>
       </w:r>
     </w:p>
     <w:p>
@@ -7865,7 +7852,7 @@
           <w:sz w:val="24"/>
           <w:szCs w:val="24"/>
         </w:rPr>
-        <w:t>Izmeni interesovanja</w:t>
+        <w:t>Radi na profilu</w:t>
       </w:r>
       <w:r>
         <w:rPr>
@@ -7905,15 +7892,7 @@
           <w:sz w:val="24"/>
           <w:szCs w:val="24"/>
         </w:rPr>
-        <w:t xml:space="preserve"> </w:t>
-      </w:r>
-      <w:r>
-        <w:rPr>
-          <w:rFonts w:eastAsia="Arial"/>
-          <w:sz w:val="24"/>
-          <w:szCs w:val="24"/>
-        </w:rPr>
-        <w:t>I klikne na “Sačuvaj izmene”</w:t>
+        <w:t xml:space="preserve"> I klikne na “Sačuvaj izmene”</w:t>
       </w:r>
     </w:p>
     <w:p>
@@ -8144,7 +8123,23 @@
           <w:sz w:val="24"/>
           <w:szCs w:val="24"/>
         </w:rPr>
-        <w:t xml:space="preserve"> odabere opciju “Izmeni sliku”</w:t>
+        <w:t xml:space="preserve"> odabere opciju “</w:t>
+      </w:r>
+      <w:r>
+        <w:rPr>
+          <w:rFonts w:eastAsia="Arial"/>
+          <w:sz w:val="24"/>
+          <w:szCs w:val="24"/>
+        </w:rPr>
+        <w:t>Radi na profilu</w:t>
+      </w:r>
+      <w:r>
+        <w:rPr>
+          <w:rFonts w:eastAsia="Arial"/>
+          <w:sz w:val="24"/>
+          <w:szCs w:val="24"/>
+        </w:rPr>
+        <w:t>”</w:t>
       </w:r>
     </w:p>
     <w:p>
@@ -8198,15 +8193,7 @@
           <w:sz w:val="24"/>
           <w:szCs w:val="24"/>
         </w:rPr>
-        <w:t xml:space="preserve"> </w:t>
-      </w:r>
-      <w:r>
-        <w:rPr>
-          <w:rFonts w:eastAsia="Arial"/>
-          <w:sz w:val="24"/>
-          <w:szCs w:val="24"/>
-        </w:rPr>
-        <w:t>I klikne na “Sačuvaj izmene”</w:t>
+        <w:t xml:space="preserve"> I klikne na “Sačuvaj izmene”</w:t>
       </w:r>
     </w:p>
     <w:p>
@@ -8441,47 +8428,7 @@
           <w:sz w:val="24"/>
           <w:szCs w:val="24"/>
         </w:rPr>
-        <w:t>izmeni željena polja (</w:t>
-      </w:r>
-      <w:r>
-        <w:rPr>
-          <w:rFonts w:eastAsia="Arial"/>
-          <w:sz w:val="24"/>
-          <w:szCs w:val="24"/>
-        </w:rPr>
-        <w:t>Naziv firme</w:t>
-      </w:r>
-      <w:r>
-        <w:rPr>
-          <w:rFonts w:eastAsia="Arial"/>
-          <w:sz w:val="24"/>
-          <w:szCs w:val="24"/>
-        </w:rPr>
-        <w:t xml:space="preserve">, </w:t>
-      </w:r>
-      <w:r>
-        <w:rPr>
-          <w:rFonts w:eastAsia="Arial"/>
-          <w:sz w:val="24"/>
-          <w:szCs w:val="24"/>
-        </w:rPr>
-        <w:t>PIB</w:t>
-      </w:r>
-      <w:r>
-        <w:rPr>
-          <w:rFonts w:eastAsia="Arial"/>
-          <w:sz w:val="24"/>
-          <w:szCs w:val="24"/>
-        </w:rPr>
-        <w:t xml:space="preserve">, pol, e-mail, adresa </w:t>
-      </w:r>
-      <w:r>
-        <w:rPr>
-          <w:rFonts w:eastAsia="Arial"/>
-          <w:sz w:val="24"/>
-          <w:szCs w:val="24"/>
-        </w:rPr>
-        <w:t>sedišta firme</w:t>
+        <w:t>izmeni željena polja (Naziv firme, PIB, pol, e-mail, adresa sedišta firme</w:t>
       </w:r>
       <w:r>
         <w:rPr>
@@ -8666,23 +8613,25 @@
           <w:sz w:val="24"/>
           <w:szCs w:val="24"/>
         </w:rPr>
-        <w:t xml:space="preserve">odabere opciju “Izmeni </w:t>
-      </w:r>
-      <w:r>
-        <w:rPr>
-          <w:rFonts w:eastAsia="Arial"/>
-          <w:sz w:val="24"/>
-          <w:szCs w:val="24"/>
-        </w:rPr>
-        <w:t xml:space="preserve">ciljna </w:t>
-      </w:r>
-      <w:r>
-        <w:rPr>
-          <w:rFonts w:eastAsia="Arial"/>
-          <w:sz w:val="24"/>
-          <w:szCs w:val="24"/>
-        </w:rPr>
-        <w:t>interesovanja”</w:t>
+        <w:t>odabere opciju “</w:t>
+      </w:r>
+      <w:r>
+        <w:rPr>
+          <w:rFonts w:eastAsia="Arial"/>
+          <w:sz w:val="24"/>
+          <w:szCs w:val="24"/>
+        </w:rPr>
+        <w:t>Radi na profilu</w:t>
+      </w:r>
+      <w:bookmarkStart w:id="0" w:name="_GoBack"/>
+      <w:bookmarkEnd w:id="0"/>
+      <w:r>
+        <w:rPr>
+          <w:rFonts w:eastAsia="Arial"/>
+          <w:sz w:val="24"/>
+          <w:szCs w:val="24"/>
+        </w:rPr>
+        <w:t>”</w:t>
       </w:r>
     </w:p>
     <w:p>
@@ -8736,15 +8685,7 @@
           <w:sz w:val="24"/>
           <w:szCs w:val="24"/>
         </w:rPr>
-        <w:t xml:space="preserve"> </w:t>
-      </w:r>
-      <w:r>
-        <w:rPr>
-          <w:rFonts w:eastAsia="Arial"/>
-          <w:sz w:val="24"/>
-          <w:szCs w:val="24"/>
-        </w:rPr>
-        <w:t>I klikne na “Sačuvaj izmene”</w:t>
+        <w:t xml:space="preserve"> I klikne na “Sačuvaj izmene”</w:t>
       </w:r>
     </w:p>
     <w:p>
@@ -9213,7 +9154,7 @@
           <w:szCs w:val="24"/>
         </w:rPr>
         <w:sectPr>
-          <w:footerReference w:type="default" r:id="rId10"/>
+          <w:footerReference w:type="default" r:id="rId11"/>
           <w:pgSz w:w="12240" w:h="15840"/>
           <w:pgMar w:top="940" w:right="420" w:bottom="280" w:left="1580" w:header="752" w:footer="726" w:gutter="0"/>
           <w:cols w:space="720"/>
@@ -9247,7 +9188,7 @@
     </w:p>
     <w:p/>
     <w:sectPr>
-      <w:footerReference w:type="default" r:id="rId11"/>
+      <w:footerReference w:type="default" r:id="rId12"/>
       <w:pgSz w:w="12240" w:h="15840"/>
       <w:pgMar w:top="940" w:right="420" w:bottom="280" w:left="1680" w:header="752" w:footer="726" w:gutter="0"/>
       <w:cols w:space="720"/>
@@ -9257,7 +9198,7 @@
 </file>
 
 <file path=word/endnotes.xml><?xml version="1.0" encoding="utf-8"?>
-<w:endnotes xmlns:wpc="http://schemas.microsoft.com/office/word/2010/wordprocessingCanvas" xmlns:cx="http://schemas.microsoft.com/office/drawing/2014/chartex" xmlns:cx1="http://schemas.microsoft.com/office/drawing/2015/9/8/chartex" xmlns:cx2="http://schemas.microsoft.com/office/drawing/2015/10/21/chartex" xmlns:cx3="http://schemas.microsoft.com/office/drawing/2016/5/9/chartex" xmlns:cx4="http://schemas.microsoft.com/office/drawing/2016/5/10/chartex" xmlns:cx5="http://schemas.microsoft.com/office/drawing/2016/5/11/chartex" xmlns:mc="http://schemas.openxmlformats.org/markup-compatibility/2006" xmlns:o="urn:schemas-microsoft-com:office:office" xmlns:r="http://schemas.openxmlformats.org/officeDocument/2006/relationships" xmlns:m="http://schemas.openxmlformats.org/officeDocument/2006/math" xmlns:v="urn:schemas-microsoft-com:vml" xmlns:wp14="http://schemas.microsoft.com/office/word/2010/wordprocessingDrawing" xmlns:wp="http://schemas.openxmlformats.org/drawingml/2006/wordprocessingDrawing" xmlns:w10="urn:schemas-microsoft-com:office:word" xmlns:w="http://schemas.openxmlformats.org/wordprocessingml/2006/main" xmlns:w14="http://schemas.microsoft.com/office/word/2010/wordml" xmlns:w15="http://schemas.microsoft.com/office/word/2012/wordml" xmlns:w16se="http://schemas.microsoft.com/office/word/2015/wordml/symex" xmlns:wpg="http://schemas.microsoft.com/office/word/2010/wordprocessingGroup" xmlns:wpi="http://schemas.microsoft.com/office/word/2010/wordprocessingInk" xmlns:wne="http://schemas.microsoft.com/office/word/2006/wordml" xmlns:wps="http://schemas.microsoft.com/office/word/2010/wordprocessingShape" mc:Ignorable="w14 w15 w16se wp14">
+<w:endnotes xmlns:wpc="http://schemas.microsoft.com/office/word/2010/wordprocessingCanvas" xmlns:mc="http://schemas.openxmlformats.org/markup-compatibility/2006" xmlns:o="urn:schemas-microsoft-com:office:office" xmlns:r="http://schemas.openxmlformats.org/officeDocument/2006/relationships" xmlns:m="http://schemas.openxmlformats.org/officeDocument/2006/math" xmlns:v="urn:schemas-microsoft-com:vml" xmlns:wp14="http://schemas.microsoft.com/office/word/2010/wordprocessingDrawing" xmlns:wp="http://schemas.openxmlformats.org/drawingml/2006/wordprocessingDrawing" xmlns:w10="urn:schemas-microsoft-com:office:word" xmlns:w="http://schemas.openxmlformats.org/wordprocessingml/2006/main" xmlns:w14="http://schemas.microsoft.com/office/word/2010/wordml" xmlns:wpg="http://schemas.microsoft.com/office/word/2010/wordprocessingGroup" xmlns:wpi="http://schemas.microsoft.com/office/word/2010/wordprocessingInk" xmlns:wne="http://schemas.microsoft.com/office/word/2006/wordml" xmlns:wps="http://schemas.microsoft.com/office/word/2010/wordprocessingShape" mc:Ignorable="w14 wp14">
   <w:endnote w:type="separator" w:id="-1">
     <w:p>
       <w:r>
@@ -9276,7 +9217,7 @@
 </file>
 
 <file path=word/footer1.xml><?xml version="1.0" encoding="utf-8"?>
-<w:ftr xmlns:wpc="http://schemas.microsoft.com/office/word/2010/wordprocessingCanvas" xmlns:cx="http://schemas.microsoft.com/office/drawing/2014/chartex" xmlns:cx1="http://schemas.microsoft.com/office/drawing/2015/9/8/chartex" xmlns:cx2="http://schemas.microsoft.com/office/drawing/2015/10/21/chartex" xmlns:cx3="http://schemas.microsoft.com/office/drawing/2016/5/9/chartex" xmlns:cx4="http://schemas.microsoft.com/office/drawing/2016/5/10/chartex" xmlns:cx5="http://schemas.microsoft.com/office/drawing/2016/5/11/chartex" xmlns:mc="http://schemas.openxmlformats.org/markup-compatibility/2006" xmlns:o="urn:schemas-microsoft-com:office:office" xmlns:r="http://schemas.openxmlformats.org/officeDocument/2006/relationships" xmlns:m="http://schemas.openxmlformats.org/officeDocument/2006/math" xmlns:v="urn:schemas-microsoft-com:vml" xmlns:wp14="http://schemas.microsoft.com/office/word/2010/wordprocessingDrawing" xmlns:wp="http://schemas.openxmlformats.org/drawingml/2006/wordprocessingDrawing" xmlns:w10="urn:schemas-microsoft-com:office:word" xmlns:w="http://schemas.openxmlformats.org/wordprocessingml/2006/main" xmlns:w14="http://schemas.microsoft.com/office/word/2010/wordml" xmlns:w15="http://schemas.microsoft.com/office/word/2012/wordml" xmlns:w16se="http://schemas.microsoft.com/office/word/2015/wordml/symex" xmlns:wpg="http://schemas.microsoft.com/office/word/2010/wordprocessingGroup" xmlns:wpi="http://schemas.microsoft.com/office/word/2010/wordprocessingInk" xmlns:wne="http://schemas.microsoft.com/office/word/2006/wordml" xmlns:wps="http://schemas.microsoft.com/office/word/2010/wordprocessingShape" mc:Ignorable="w14 w15 w16se wp14">
+<w:ftr xmlns:wpc="http://schemas.microsoft.com/office/word/2010/wordprocessingCanvas" xmlns:mc="http://schemas.openxmlformats.org/markup-compatibility/2006" xmlns:o="urn:schemas-microsoft-com:office:office" xmlns:r="http://schemas.openxmlformats.org/officeDocument/2006/relationships" xmlns:m="http://schemas.openxmlformats.org/officeDocument/2006/math" xmlns:v="urn:schemas-microsoft-com:vml" xmlns:wp14="http://schemas.microsoft.com/office/word/2010/wordprocessingDrawing" xmlns:wp="http://schemas.openxmlformats.org/drawingml/2006/wordprocessingDrawing" xmlns:w10="urn:schemas-microsoft-com:office:word" xmlns:w="http://schemas.openxmlformats.org/wordprocessingml/2006/main" xmlns:w14="http://schemas.microsoft.com/office/word/2010/wordml" xmlns:wpg="http://schemas.microsoft.com/office/word/2010/wordprocessingGroup" xmlns:wpi="http://schemas.microsoft.com/office/word/2010/wordprocessingInk" xmlns:wne="http://schemas.microsoft.com/office/word/2006/wordml" xmlns:wps="http://schemas.microsoft.com/office/word/2010/wordprocessingShape" mc:Ignorable="w14 wp14">
   <w:p>
     <w:pPr>
       <w:spacing w:line="200" w:lineRule="exact"/>
@@ -9286,7 +9227,7 @@
 </file>
 
 <file path=word/footer2.xml><?xml version="1.0" encoding="utf-8"?>
-<w:ftr xmlns:wpc="http://schemas.microsoft.com/office/word/2010/wordprocessingCanvas" xmlns:cx="http://schemas.microsoft.com/office/drawing/2014/chartex" xmlns:cx1="http://schemas.microsoft.com/office/drawing/2015/9/8/chartex" xmlns:cx2="http://schemas.microsoft.com/office/drawing/2015/10/21/chartex" xmlns:cx3="http://schemas.microsoft.com/office/drawing/2016/5/9/chartex" xmlns:cx4="http://schemas.microsoft.com/office/drawing/2016/5/10/chartex" xmlns:cx5="http://schemas.microsoft.com/office/drawing/2016/5/11/chartex" xmlns:mc="http://schemas.openxmlformats.org/markup-compatibility/2006" xmlns:o="urn:schemas-microsoft-com:office:office" xmlns:r="http://schemas.openxmlformats.org/officeDocument/2006/relationships" xmlns:m="http://schemas.openxmlformats.org/officeDocument/2006/math" xmlns:v="urn:schemas-microsoft-com:vml" xmlns:wp14="http://schemas.microsoft.com/office/word/2010/wordprocessingDrawing" xmlns:wp="http://schemas.openxmlformats.org/drawingml/2006/wordprocessingDrawing" xmlns:w10="urn:schemas-microsoft-com:office:word" xmlns:w="http://schemas.openxmlformats.org/wordprocessingml/2006/main" xmlns:w14="http://schemas.microsoft.com/office/word/2010/wordml" xmlns:w15="http://schemas.microsoft.com/office/word/2012/wordml" xmlns:w16se="http://schemas.microsoft.com/office/word/2015/wordml/symex" xmlns:wpg="http://schemas.microsoft.com/office/word/2010/wordprocessingGroup" xmlns:wpi="http://schemas.microsoft.com/office/word/2010/wordprocessingInk" xmlns:wne="http://schemas.microsoft.com/office/word/2006/wordml" xmlns:wps="http://schemas.microsoft.com/office/word/2010/wordprocessingShape" mc:Ignorable="w14 w15 w16se wp14">
+<w:ftr xmlns:wpc="http://schemas.microsoft.com/office/word/2010/wordprocessingCanvas" xmlns:mc="http://schemas.openxmlformats.org/markup-compatibility/2006" xmlns:o="urn:schemas-microsoft-com:office:office" xmlns:r="http://schemas.openxmlformats.org/officeDocument/2006/relationships" xmlns:m="http://schemas.openxmlformats.org/officeDocument/2006/math" xmlns:v="urn:schemas-microsoft-com:vml" xmlns:wp14="http://schemas.microsoft.com/office/word/2010/wordprocessingDrawing" xmlns:wp="http://schemas.openxmlformats.org/drawingml/2006/wordprocessingDrawing" xmlns:w10="urn:schemas-microsoft-com:office:word" xmlns:w="http://schemas.openxmlformats.org/wordprocessingml/2006/main" xmlns:w14="http://schemas.microsoft.com/office/word/2010/wordml" xmlns:wpg="http://schemas.microsoft.com/office/word/2010/wordprocessingGroup" xmlns:wpi="http://schemas.microsoft.com/office/word/2010/wordprocessingInk" xmlns:wne="http://schemas.microsoft.com/office/word/2006/wordml" xmlns:wps="http://schemas.microsoft.com/office/word/2010/wordprocessingShape" mc:Ignorable="w14 wp14">
   <w:p>
     <w:pPr>
       <w:pStyle w:val="Footer"/>
@@ -9321,7 +9262,7 @@
         <w:noProof/>
         <w:color w:val="4472C4" w:themeColor="accent1"/>
       </w:rPr>
-      <w:t>6</w:t>
+      <w:t>5</w:t>
     </w:r>
     <w:r>
       <w:rPr>
@@ -9339,7 +9280,7 @@
 </file>
 
 <file path=word/footer3.xml><?xml version="1.0" encoding="utf-8"?>
-<w:ftr xmlns:wpc="http://schemas.microsoft.com/office/word/2010/wordprocessingCanvas" xmlns:cx="http://schemas.microsoft.com/office/drawing/2014/chartex" xmlns:cx1="http://schemas.microsoft.com/office/drawing/2015/9/8/chartex" xmlns:cx2="http://schemas.microsoft.com/office/drawing/2015/10/21/chartex" xmlns:cx3="http://schemas.microsoft.com/office/drawing/2016/5/9/chartex" xmlns:cx4="http://schemas.microsoft.com/office/drawing/2016/5/10/chartex" xmlns:cx5="http://schemas.microsoft.com/office/drawing/2016/5/11/chartex" xmlns:mc="http://schemas.openxmlformats.org/markup-compatibility/2006" xmlns:o="urn:schemas-microsoft-com:office:office" xmlns:r="http://schemas.openxmlformats.org/officeDocument/2006/relationships" xmlns:m="http://schemas.openxmlformats.org/officeDocument/2006/math" xmlns:v="urn:schemas-microsoft-com:vml" xmlns:wp14="http://schemas.microsoft.com/office/word/2010/wordprocessingDrawing" xmlns:wp="http://schemas.openxmlformats.org/drawingml/2006/wordprocessingDrawing" xmlns:w10="urn:schemas-microsoft-com:office:word" xmlns:w="http://schemas.openxmlformats.org/wordprocessingml/2006/main" xmlns:w14="http://schemas.microsoft.com/office/word/2010/wordml" xmlns:w15="http://schemas.microsoft.com/office/word/2012/wordml" xmlns:w16se="http://schemas.microsoft.com/office/word/2015/wordml/symex" xmlns:wpg="http://schemas.microsoft.com/office/word/2010/wordprocessingGroup" xmlns:wpi="http://schemas.microsoft.com/office/word/2010/wordprocessingInk" xmlns:wne="http://schemas.microsoft.com/office/word/2006/wordml" xmlns:wps="http://schemas.microsoft.com/office/word/2010/wordprocessingShape" mc:Ignorable="w14 w15 w16se wp14">
+<w:ftr xmlns:wpc="http://schemas.microsoft.com/office/word/2010/wordprocessingCanvas" xmlns:mc="http://schemas.openxmlformats.org/markup-compatibility/2006" xmlns:o="urn:schemas-microsoft-com:office:office" xmlns:r="http://schemas.openxmlformats.org/officeDocument/2006/relationships" xmlns:m="http://schemas.openxmlformats.org/officeDocument/2006/math" xmlns:v="urn:schemas-microsoft-com:vml" xmlns:wp14="http://schemas.microsoft.com/office/word/2010/wordprocessingDrawing" xmlns:wp="http://schemas.openxmlformats.org/drawingml/2006/wordprocessingDrawing" xmlns:w10="urn:schemas-microsoft-com:office:word" xmlns:w="http://schemas.openxmlformats.org/wordprocessingml/2006/main" xmlns:w14="http://schemas.microsoft.com/office/word/2010/wordml" xmlns:wpg="http://schemas.microsoft.com/office/word/2010/wordprocessingGroup" xmlns:wpi="http://schemas.microsoft.com/office/word/2010/wordprocessingInk" xmlns:wne="http://schemas.microsoft.com/office/word/2006/wordml" xmlns:wps="http://schemas.microsoft.com/office/word/2010/wordprocessingShape" mc:Ignorable="w14 wp14">
   <w:p>
     <w:pPr>
       <w:spacing w:line="200" w:lineRule="exact"/>
@@ -9349,7 +9290,7 @@
 </file>
 
 <file path=word/footnotes.xml><?xml version="1.0" encoding="utf-8"?>
-<w:footnotes xmlns:wpc="http://schemas.microsoft.com/office/word/2010/wordprocessingCanvas" xmlns:cx="http://schemas.microsoft.com/office/drawing/2014/chartex" xmlns:cx1="http://schemas.microsoft.com/office/drawing/2015/9/8/chartex" xmlns:cx2="http://schemas.microsoft.com/office/drawing/2015/10/21/chartex" xmlns:cx3="http://schemas.microsoft.com/office/drawing/2016/5/9/chartex" xmlns:cx4="http://schemas.microsoft.com/office/drawing/2016/5/10/chartex" xmlns:cx5="http://schemas.microsoft.com/office/drawing/2016/5/11/chartex" xmlns:mc="http://schemas.openxmlformats.org/markup-compatibility/2006" xmlns:o="urn:schemas-microsoft-com:office:office" xmlns:r="http://schemas.openxmlformats.org/officeDocument/2006/relationships" xmlns:m="http://schemas.openxmlformats.org/officeDocument/2006/math" xmlns:v="urn:schemas-microsoft-com:vml" xmlns:wp14="http://schemas.microsoft.com/office/word/2010/wordprocessingDrawing" xmlns:wp="http://schemas.openxmlformats.org/drawingml/2006/wordprocessingDrawing" xmlns:w10="urn:schemas-microsoft-com:office:word" xmlns:w="http://schemas.openxmlformats.org/wordprocessingml/2006/main" xmlns:w14="http://schemas.microsoft.com/office/word/2010/wordml" xmlns:w15="http://schemas.microsoft.com/office/word/2012/wordml" xmlns:w16se="http://schemas.microsoft.com/office/word/2015/wordml/symex" xmlns:wpg="http://schemas.microsoft.com/office/word/2010/wordprocessingGroup" xmlns:wpi="http://schemas.microsoft.com/office/word/2010/wordprocessingInk" xmlns:wne="http://schemas.microsoft.com/office/word/2006/wordml" xmlns:wps="http://schemas.microsoft.com/office/word/2010/wordprocessingShape" mc:Ignorable="w14 w15 w16se wp14">
+<w:footnotes xmlns:wpc="http://schemas.microsoft.com/office/word/2010/wordprocessingCanvas" xmlns:mc="http://schemas.openxmlformats.org/markup-compatibility/2006" xmlns:o="urn:schemas-microsoft-com:office:office" xmlns:r="http://schemas.openxmlformats.org/officeDocument/2006/relationships" xmlns:m="http://schemas.openxmlformats.org/officeDocument/2006/math" xmlns:v="urn:schemas-microsoft-com:vml" xmlns:wp14="http://schemas.microsoft.com/office/word/2010/wordprocessingDrawing" xmlns:wp="http://schemas.openxmlformats.org/drawingml/2006/wordprocessingDrawing" xmlns:w10="urn:schemas-microsoft-com:office:word" xmlns:w="http://schemas.openxmlformats.org/wordprocessingml/2006/main" xmlns:w14="http://schemas.microsoft.com/office/word/2010/wordml" xmlns:wpg="http://schemas.microsoft.com/office/word/2010/wordprocessingGroup" xmlns:wpi="http://schemas.microsoft.com/office/word/2010/wordprocessingInk" xmlns:wne="http://schemas.microsoft.com/office/word/2006/wordml" xmlns:wps="http://schemas.microsoft.com/office/word/2010/wordprocessingShape" mc:Ignorable="w14 wp14">
   <w:footnote w:type="separator" w:id="-1">
     <w:p>
       <w:r>
@@ -9368,7 +9309,7 @@
 </file>
 
 <file path=word/header1.xml><?xml version="1.0" encoding="utf-8"?>
-<w:hdr xmlns:wpc="http://schemas.microsoft.com/office/word/2010/wordprocessingCanvas" xmlns:cx="http://schemas.microsoft.com/office/drawing/2014/chartex" xmlns:cx1="http://schemas.microsoft.com/office/drawing/2015/9/8/chartex" xmlns:cx2="http://schemas.microsoft.com/office/drawing/2015/10/21/chartex" xmlns:cx3="http://schemas.microsoft.com/office/drawing/2016/5/9/chartex" xmlns:cx4="http://schemas.microsoft.com/office/drawing/2016/5/10/chartex" xmlns:cx5="http://schemas.microsoft.com/office/drawing/2016/5/11/chartex" xmlns:mc="http://schemas.openxmlformats.org/markup-compatibility/2006" xmlns:o="urn:schemas-microsoft-com:office:office" xmlns:r="http://schemas.openxmlformats.org/officeDocument/2006/relationships" xmlns:m="http://schemas.openxmlformats.org/officeDocument/2006/math" xmlns:v="urn:schemas-microsoft-com:vml" xmlns:wp14="http://schemas.microsoft.com/office/word/2010/wordprocessingDrawing" xmlns:wp="http://schemas.openxmlformats.org/drawingml/2006/wordprocessingDrawing" xmlns:w10="urn:schemas-microsoft-com:office:word" xmlns:w="http://schemas.openxmlformats.org/wordprocessingml/2006/main" xmlns:w14="http://schemas.microsoft.com/office/word/2010/wordml" xmlns:w15="http://schemas.microsoft.com/office/word/2012/wordml" xmlns:w16se="http://schemas.microsoft.com/office/word/2015/wordml/symex" xmlns:wpg="http://schemas.microsoft.com/office/word/2010/wordprocessingGroup" xmlns:wpi="http://schemas.microsoft.com/office/word/2010/wordprocessingInk" xmlns:wne="http://schemas.microsoft.com/office/word/2006/wordml" xmlns:wps="http://schemas.microsoft.com/office/word/2010/wordprocessingShape" mc:Ignorable="w14 w15 w16se wp14">
+<w:hdr xmlns:wpc="http://schemas.microsoft.com/office/word/2010/wordprocessingCanvas" xmlns:mc="http://schemas.openxmlformats.org/markup-compatibility/2006" xmlns:o="urn:schemas-microsoft-com:office:office" xmlns:r="http://schemas.openxmlformats.org/officeDocument/2006/relationships" xmlns:m="http://schemas.openxmlformats.org/officeDocument/2006/math" xmlns:v="urn:schemas-microsoft-com:vml" xmlns:wp14="http://schemas.microsoft.com/office/word/2010/wordprocessingDrawing" xmlns:wp="http://schemas.openxmlformats.org/drawingml/2006/wordprocessingDrawing" xmlns:w10="urn:schemas-microsoft-com:office:word" xmlns:w="http://schemas.openxmlformats.org/wordprocessingml/2006/main" xmlns:w14="http://schemas.microsoft.com/office/word/2010/wordml" xmlns:wpg="http://schemas.microsoft.com/office/word/2010/wordprocessingGroup" xmlns:wpi="http://schemas.microsoft.com/office/word/2010/wordprocessingInk" xmlns:wne="http://schemas.microsoft.com/office/word/2006/wordml" xmlns:wps="http://schemas.microsoft.com/office/word/2010/wordprocessingShape" mc:Ignorable="w14 wp14">
   <w:p>
     <w:pPr>
       <w:spacing w:line="200" w:lineRule="exact"/>
@@ -9457,7 +9398,7 @@
             </wp:anchor>
           </w:drawing>
         </mc:Choice>
-        <mc:Fallback>
+        <mc:Fallback xmlns:w16se="http://schemas.microsoft.com/office/word/2015/wordml/symex" xmlns:w15="http://schemas.microsoft.com/office/word/2012/wordml" xmlns:cx5="http://schemas.microsoft.com/office/drawing/2016/5/11/chartex" xmlns:cx4="http://schemas.microsoft.com/office/drawing/2016/5/10/chartex" xmlns:cx3="http://schemas.microsoft.com/office/drawing/2016/5/9/chartex" xmlns:cx2="http://schemas.microsoft.com/office/drawing/2015/10/21/chartex" xmlns:cx1="http://schemas.microsoft.com/office/drawing/2015/9/8/chartex" xmlns:cx="http://schemas.microsoft.com/office/drawing/2014/chartex">
           <w:pict>
             <v:shapetype id="_x0000_t202" coordsize="21600,21600" o:spt="202" path="m,l,21600r21600,l21600,xe">
               <v:stroke joinstyle="miter"/>
@@ -9484,8 +9425,8 @@
 </file>
 
 <file path=word/numbering.xml><?xml version="1.0" encoding="utf-8"?>
-<w:numbering xmlns:wpc="http://schemas.microsoft.com/office/word/2010/wordprocessingCanvas" xmlns:cx="http://schemas.microsoft.com/office/drawing/2014/chartex" xmlns:cx1="http://schemas.microsoft.com/office/drawing/2015/9/8/chartex" xmlns:cx2="http://schemas.microsoft.com/office/drawing/2015/10/21/chartex" xmlns:cx3="http://schemas.microsoft.com/office/drawing/2016/5/9/chartex" xmlns:cx4="http://schemas.microsoft.com/office/drawing/2016/5/10/chartex" xmlns:cx5="http://schemas.microsoft.com/office/drawing/2016/5/11/chartex" xmlns:mc="http://schemas.openxmlformats.org/markup-compatibility/2006" xmlns:o="urn:schemas-microsoft-com:office:office" xmlns:r="http://schemas.openxmlformats.org/officeDocument/2006/relationships" xmlns:m="http://schemas.openxmlformats.org/officeDocument/2006/math" xmlns:v="urn:schemas-microsoft-com:vml" xmlns:wp14="http://schemas.microsoft.com/office/word/2010/wordprocessingDrawing" xmlns:wp="http://schemas.openxmlformats.org/drawingml/2006/wordprocessingDrawing" xmlns:w10="urn:schemas-microsoft-com:office:word" xmlns:w="http://schemas.openxmlformats.org/wordprocessingml/2006/main" xmlns:w14="http://schemas.microsoft.com/office/word/2010/wordml" xmlns:w15="http://schemas.microsoft.com/office/word/2012/wordml" xmlns:w16se="http://schemas.microsoft.com/office/word/2015/wordml/symex" xmlns:wpg="http://schemas.microsoft.com/office/word/2010/wordprocessingGroup" xmlns:wpi="http://schemas.microsoft.com/office/word/2010/wordprocessingInk" xmlns:wne="http://schemas.microsoft.com/office/word/2006/wordml" xmlns:wps="http://schemas.microsoft.com/office/word/2010/wordprocessingShape" mc:Ignorable="w14 w15 w16se wp14">
-  <w:abstractNum w:abstractNumId="0" w15:restartNumberingAfterBreak="0">
+<w:numbering xmlns:wpc="http://schemas.microsoft.com/office/word/2010/wordprocessingCanvas" xmlns:mc="http://schemas.openxmlformats.org/markup-compatibility/2006" xmlns:o="urn:schemas-microsoft-com:office:office" xmlns:r="http://schemas.openxmlformats.org/officeDocument/2006/relationships" xmlns:m="http://schemas.openxmlformats.org/officeDocument/2006/math" xmlns:v="urn:schemas-microsoft-com:vml" xmlns:wp14="http://schemas.microsoft.com/office/word/2010/wordprocessingDrawing" xmlns:wp="http://schemas.openxmlformats.org/drawingml/2006/wordprocessingDrawing" xmlns:w10="urn:schemas-microsoft-com:office:word" xmlns:w="http://schemas.openxmlformats.org/wordprocessingml/2006/main" xmlns:w14="http://schemas.microsoft.com/office/word/2010/wordml" xmlns:wpg="http://schemas.microsoft.com/office/word/2010/wordprocessingGroup" xmlns:wpi="http://schemas.microsoft.com/office/word/2010/wordprocessingInk" xmlns:wne="http://schemas.microsoft.com/office/word/2006/wordml" xmlns:wps="http://schemas.microsoft.com/office/word/2010/wordprocessingShape" mc:Ignorable="w14 wp14">
+  <w:abstractNum w:abstractNumId="0">
     <w:nsid w:val="08AB288B"/>
     <w:multiLevelType w:val="multilevel"/>
     <w:tmpl w:val="3AA8CED8"/>
@@ -9598,7 +9539,7 @@
       </w:rPr>
     </w:lvl>
   </w:abstractNum>
-  <w:abstractNum w:abstractNumId="1" w15:restartNumberingAfterBreak="0">
+  <w:abstractNum w:abstractNumId="1">
     <w:nsid w:val="0B2966AB"/>
     <w:multiLevelType w:val="hybridMultilevel"/>
     <w:tmpl w:val="16F296DE"/>
@@ -9687,7 +9628,7 @@
       </w:pPr>
     </w:lvl>
   </w:abstractNum>
-  <w:abstractNum w:abstractNumId="2" w15:restartNumberingAfterBreak="0">
+  <w:abstractNum w:abstractNumId="2">
     <w:nsid w:val="13CF2F27"/>
     <w:multiLevelType w:val="multilevel"/>
     <w:tmpl w:val="2E1EBFFE"/>
@@ -9800,7 +9741,7 @@
       </w:rPr>
     </w:lvl>
   </w:abstractNum>
-  <w:abstractNum w:abstractNumId="3" w15:restartNumberingAfterBreak="0">
+  <w:abstractNum w:abstractNumId="3">
     <w:nsid w:val="19EB0B8E"/>
     <w:multiLevelType w:val="hybridMultilevel"/>
     <w:tmpl w:val="89CA7240"/>
@@ -9889,7 +9830,7 @@
       </w:pPr>
     </w:lvl>
   </w:abstractNum>
-  <w:abstractNum w:abstractNumId="4" w15:restartNumberingAfterBreak="0">
+  <w:abstractNum w:abstractNumId="4">
     <w:nsid w:val="248B2C79"/>
     <w:multiLevelType w:val="hybridMultilevel"/>
     <w:tmpl w:val="AC90A614"/>
@@ -9978,7 +9919,7 @@
       </w:pPr>
     </w:lvl>
   </w:abstractNum>
-  <w:abstractNum w:abstractNumId="5" w15:restartNumberingAfterBreak="0">
+  <w:abstractNum w:abstractNumId="5">
     <w:nsid w:val="261B0748"/>
     <w:multiLevelType w:val="multilevel"/>
     <w:tmpl w:val="19B49384"/>
@@ -10091,7 +10032,7 @@
       </w:rPr>
     </w:lvl>
   </w:abstractNum>
-  <w:abstractNum w:abstractNumId="6" w15:restartNumberingAfterBreak="0">
+  <w:abstractNum w:abstractNumId="6">
     <w:nsid w:val="391225CB"/>
     <w:multiLevelType w:val="hybridMultilevel"/>
     <w:tmpl w:val="A02C1EB8"/>
@@ -10181,7 +10122,7 @@
       </w:pPr>
     </w:lvl>
   </w:abstractNum>
-  <w:abstractNum w:abstractNumId="7" w15:restartNumberingAfterBreak="0">
+  <w:abstractNum w:abstractNumId="7">
     <w:nsid w:val="39791519"/>
     <w:multiLevelType w:val="hybridMultilevel"/>
     <w:tmpl w:val="FE0CC0F0"/>
@@ -10270,7 +10211,7 @@
       </w:pPr>
     </w:lvl>
   </w:abstractNum>
-  <w:abstractNum w:abstractNumId="8" w15:restartNumberingAfterBreak="0">
+  <w:abstractNum w:abstractNumId="8">
     <w:nsid w:val="398865D0"/>
     <w:multiLevelType w:val="hybridMultilevel"/>
     <w:tmpl w:val="3F3E840A"/>
@@ -10356,7 +10297,7 @@
       </w:pPr>
     </w:lvl>
   </w:abstractNum>
-  <w:abstractNum w:abstractNumId="9" w15:restartNumberingAfterBreak="0">
+  <w:abstractNum w:abstractNumId="9">
     <w:nsid w:val="3F6E109A"/>
     <w:multiLevelType w:val="multilevel"/>
     <w:tmpl w:val="EC7613C8"/>
@@ -10486,7 +10427,7 @@
       </w:rPr>
     </w:lvl>
   </w:abstractNum>
-  <w:abstractNum w:abstractNumId="10" w15:restartNumberingAfterBreak="0">
+  <w:abstractNum w:abstractNumId="10">
     <w:nsid w:val="4C7C752D"/>
     <w:multiLevelType w:val="multilevel"/>
     <w:tmpl w:val="FD88FFD6"/>
@@ -10599,7 +10540,7 @@
       </w:rPr>
     </w:lvl>
   </w:abstractNum>
-  <w:abstractNum w:abstractNumId="11" w15:restartNumberingAfterBreak="0">
+  <w:abstractNum w:abstractNumId="11">
     <w:nsid w:val="799514F6"/>
     <w:multiLevelType w:val="hybridMultilevel"/>
     <w:tmpl w:val="5F1E91AA"/>
@@ -10688,7 +10629,7 @@
       </w:pPr>
     </w:lvl>
   </w:abstractNum>
-  <w:abstractNum w:abstractNumId="12" w15:restartNumberingAfterBreak="0">
+  <w:abstractNum w:abstractNumId="12">
     <w:nsid w:val="7B250E5F"/>
     <w:multiLevelType w:val="multilevel"/>
     <w:tmpl w:val="FFAC21E2"/>
@@ -10844,7 +10785,7 @@
 </file>
 
 <file path=word/styles.xml><?xml version="1.0" encoding="utf-8"?>
-<w:styles xmlns:mc="http://schemas.openxmlformats.org/markup-compatibility/2006" xmlns:r="http://schemas.openxmlformats.org/officeDocument/2006/relationships" xmlns:w="http://schemas.openxmlformats.org/wordprocessingml/2006/main" xmlns:w14="http://schemas.microsoft.com/office/word/2010/wordml" xmlns:w15="http://schemas.microsoft.com/office/word/2012/wordml" xmlns:w16se="http://schemas.microsoft.com/office/word/2015/wordml/symex" mc:Ignorable="w14 w15 w16se">
+<w:styles xmlns:mc="http://schemas.openxmlformats.org/markup-compatibility/2006" xmlns:r="http://schemas.openxmlformats.org/officeDocument/2006/relationships" xmlns:w="http://schemas.openxmlformats.org/wordprocessingml/2006/main" xmlns:w14="http://schemas.microsoft.com/office/word/2010/wordml" mc:Ignorable="w14">
   <w:docDefaults>
     <w:rPrDefault>
       <w:rPr>
@@ -10860,381 +10801,472 @@
       </w:pPr>
     </w:pPrDefault>
   </w:docDefaults>
-  <w:latentStyles w:defLockedState="0" w:defUIPriority="99" w:defSemiHidden="0" w:defUnhideWhenUsed="0" w:defQFormat="0" w:count="374">
-    <w:lsdException w:name="Normal" w:uiPriority="0" w:qFormat="1"/>
-    <w:lsdException w:name="heading 1" w:uiPriority="9" w:qFormat="1"/>
-    <w:lsdException w:name="heading 2" w:semiHidden="1" w:uiPriority="9" w:unhideWhenUsed="1" w:qFormat="1"/>
-    <w:lsdException w:name="heading 3" w:semiHidden="1" w:uiPriority="9" w:unhideWhenUsed="1" w:qFormat="1"/>
-    <w:lsdException w:name="heading 4" w:semiHidden="1" w:uiPriority="9" w:unhideWhenUsed="1" w:qFormat="1"/>
-    <w:lsdException w:name="heading 5" w:semiHidden="1" w:uiPriority="9" w:unhideWhenUsed="1" w:qFormat="1"/>
-    <w:lsdException w:name="heading 6" w:semiHidden="1" w:uiPriority="9" w:unhideWhenUsed="1" w:qFormat="1"/>
-    <w:lsdException w:name="heading 7" w:semiHidden="1" w:uiPriority="9" w:unhideWhenUsed="1" w:qFormat="1"/>
-    <w:lsdException w:name="heading 8" w:semiHidden="1" w:uiPriority="9" w:unhideWhenUsed="1" w:qFormat="1"/>
-    <w:lsdException w:name="heading 9" w:semiHidden="1" w:uiPriority="9" w:unhideWhenUsed="1" w:qFormat="1"/>
-    <w:lsdException w:name="index 1" w:semiHidden="1" w:unhideWhenUsed="1"/>
-    <w:lsdException w:name="index 2" w:semiHidden="1" w:unhideWhenUsed="1"/>
-    <w:lsdException w:name="index 3" w:semiHidden="1" w:unhideWhenUsed="1"/>
-    <w:lsdException w:name="index 4" w:semiHidden="1" w:unhideWhenUsed="1"/>
-    <w:lsdException w:name="index 5" w:semiHidden="1" w:unhideWhenUsed="1"/>
-    <w:lsdException w:name="index 6" w:semiHidden="1" w:unhideWhenUsed="1"/>
-    <w:lsdException w:name="index 7" w:semiHidden="1" w:unhideWhenUsed="1"/>
-    <w:lsdException w:name="index 8" w:semiHidden="1" w:unhideWhenUsed="1"/>
-    <w:lsdException w:name="index 9" w:semiHidden="1" w:unhideWhenUsed="1"/>
-    <w:lsdException w:name="toc 1" w:semiHidden="1" w:uiPriority="39" w:unhideWhenUsed="1"/>
-    <w:lsdException w:name="toc 2" w:semiHidden="1" w:uiPriority="39" w:unhideWhenUsed="1"/>
-    <w:lsdException w:name="toc 3" w:semiHidden="1" w:uiPriority="39" w:unhideWhenUsed="1"/>
-    <w:lsdException w:name="toc 4" w:semiHidden="1" w:uiPriority="39" w:unhideWhenUsed="1"/>
-    <w:lsdException w:name="toc 5" w:semiHidden="1" w:uiPriority="39" w:unhideWhenUsed="1"/>
-    <w:lsdException w:name="toc 6" w:semiHidden="1" w:uiPriority="39" w:unhideWhenUsed="1"/>
-    <w:lsdException w:name="toc 7" w:semiHidden="1" w:uiPriority="39" w:unhideWhenUsed="1"/>
-    <w:lsdException w:name="toc 8" w:semiHidden="1" w:uiPriority="39" w:unhideWhenUsed="1"/>
-    <w:lsdException w:name="toc 9" w:semiHidden="1" w:uiPriority="39" w:unhideWhenUsed="1"/>
-    <w:lsdException w:name="Normal Indent" w:semiHidden="1" w:unhideWhenUsed="1"/>
-    <w:lsdException w:name="footnote text" w:semiHidden="1" w:unhideWhenUsed="1"/>
-    <w:lsdException w:name="annotation text" w:semiHidden="1" w:unhideWhenUsed="1"/>
-    <w:lsdException w:name="header" w:semiHidden="1" w:unhideWhenUsed="1"/>
-    <w:lsdException w:name="footer" w:semiHidden="1" w:unhideWhenUsed="1"/>
-    <w:lsdException w:name="index heading" w:semiHidden="1" w:unhideWhenUsed="1"/>
-    <w:lsdException w:name="caption" w:semiHidden="1" w:uiPriority="35" w:unhideWhenUsed="1" w:qFormat="1"/>
-    <w:lsdException w:name="table of figures" w:semiHidden="1" w:unhideWhenUsed="1"/>
-    <w:lsdException w:name="envelope address" w:semiHidden="1" w:unhideWhenUsed="1"/>
-    <w:lsdException w:name="envelope return" w:semiHidden="1" w:unhideWhenUsed="1"/>
-    <w:lsdException w:name="footnote reference" w:semiHidden="1" w:unhideWhenUsed="1"/>
-    <w:lsdException w:name="annotation reference" w:semiHidden="1" w:unhideWhenUsed="1"/>
-    <w:lsdException w:name="line number" w:semiHidden="1" w:unhideWhenUsed="1"/>
-    <w:lsdException w:name="page number" w:semiHidden="1" w:unhideWhenUsed="1"/>
-    <w:lsdException w:name="endnote reference" w:semiHidden="1" w:unhideWhenUsed="1"/>
-    <w:lsdException w:name="endnote text" w:semiHidden="1" w:unhideWhenUsed="1"/>
-    <w:lsdException w:name="table of authorities" w:semiHidden="1" w:unhideWhenUsed="1"/>
-    <w:lsdException w:name="macro" w:semiHidden="1" w:unhideWhenUsed="1"/>
-    <w:lsdException w:name="toa heading" w:semiHidden="1" w:unhideWhenUsed="1"/>
-    <w:lsdException w:name="List" w:semiHidden="1" w:unhideWhenUsed="1"/>
-    <w:lsdException w:name="List Bullet" w:semiHidden="1" w:unhideWhenUsed="1"/>
-    <w:lsdException w:name="List Number" w:semiHidden="1" w:unhideWhenUsed="1"/>
-    <w:lsdException w:name="List 2" w:semiHidden="1" w:unhideWhenUsed="1"/>
-    <w:lsdException w:name="List 3" w:semiHidden="1" w:unhideWhenUsed="1"/>
-    <w:lsdException w:name="List 4" w:semiHidden="1" w:unhideWhenUsed="1"/>
-    <w:lsdException w:name="List 5" w:semiHidden="1" w:unhideWhenUsed="1"/>
-    <w:lsdException w:name="List Bullet 2" w:semiHidden="1" w:unhideWhenUsed="1"/>
-    <w:lsdException w:name="List Bullet 3" w:semiHidden="1" w:unhideWhenUsed="1"/>
-    <w:lsdException w:name="List Bullet 4" w:semiHidden="1" w:unhideWhenUsed="1"/>
-    <w:lsdException w:name="List Bullet 5" w:semiHidden="1" w:unhideWhenUsed="1"/>
-    <w:lsdException w:name="List Number 2" w:semiHidden="1" w:unhideWhenUsed="1"/>
-    <w:lsdException w:name="List Number 3" w:semiHidden="1" w:unhideWhenUsed="1"/>
-    <w:lsdException w:name="List Number 4" w:semiHidden="1" w:unhideWhenUsed="1"/>
-    <w:lsdException w:name="List Number 5" w:semiHidden="1" w:unhideWhenUsed="1"/>
-    <w:lsdException w:name="Title" w:uiPriority="10" w:qFormat="1"/>
-    <w:lsdException w:name="Closing" w:semiHidden="1" w:unhideWhenUsed="1"/>
-    <w:lsdException w:name="Signature" w:semiHidden="1" w:unhideWhenUsed="1"/>
-    <w:lsdException w:name="Default Paragraph Font" w:semiHidden="1" w:uiPriority="1" w:unhideWhenUsed="1"/>
-    <w:lsdException w:name="Body Text" w:semiHidden="1" w:unhideWhenUsed="1"/>
-    <w:lsdException w:name="Body Text Indent" w:semiHidden="1" w:unhideWhenUsed="1"/>
-    <w:lsdException w:name="List Continue" w:semiHidden="1" w:unhideWhenUsed="1"/>
-    <w:lsdException w:name="List Continue 2" w:semiHidden="1" w:unhideWhenUsed="1"/>
-    <w:lsdException w:name="List Continue 3" w:semiHidden="1" w:unhideWhenUsed="1"/>
-    <w:lsdException w:name="List Continue 4" w:semiHidden="1" w:unhideWhenUsed="1"/>
-    <w:lsdException w:name="List Continue 5" w:semiHidden="1" w:unhideWhenUsed="1"/>
-    <w:lsdException w:name="Message Header" w:semiHidden="1" w:unhideWhenUsed="1"/>
-    <w:lsdException w:name="Subtitle" w:uiPriority="11" w:qFormat="1"/>
-    <w:lsdException w:name="Salutation" w:semiHidden="1" w:unhideWhenUsed="1"/>
-    <w:lsdException w:name="Date" w:semiHidden="1" w:unhideWhenUsed="1"/>
-    <w:lsdException w:name="Body Text First Indent" w:semiHidden="1" w:unhideWhenUsed="1"/>
-    <w:lsdException w:name="Body Text First Indent 2" w:semiHidden="1" w:unhideWhenUsed="1"/>
-    <w:lsdException w:name="Note Heading" w:semiHidden="1" w:unhideWhenUsed="1"/>
-    <w:lsdException w:name="Body Text 2" w:semiHidden="1" w:unhideWhenUsed="1"/>
-    <w:lsdException w:name="Body Text 3" w:semiHidden="1" w:unhideWhenUsed="1"/>
-    <w:lsdException w:name="Body Text Indent 2" w:semiHidden="1" w:unhideWhenUsed="1"/>
-    <w:lsdException w:name="Body Text Indent 3" w:semiHidden="1" w:unhideWhenUsed="1"/>
-    <w:lsdException w:name="Block Text" w:semiHidden="1" w:unhideWhenUsed="1"/>
-    <w:lsdException w:name="Hyperlink" w:semiHidden="1" w:unhideWhenUsed="1"/>
-    <w:lsdException w:name="FollowedHyperlink" w:semiHidden="1" w:unhideWhenUsed="1"/>
-    <w:lsdException w:name="Strong" w:uiPriority="22" w:qFormat="1"/>
-    <w:lsdException w:name="Emphasis" w:uiPriority="20" w:qFormat="1"/>
-    <w:lsdException w:name="Document Map" w:semiHidden="1" w:unhideWhenUsed="1"/>
-    <w:lsdException w:name="Plain Text" w:semiHidden="1" w:unhideWhenUsed="1"/>
-    <w:lsdException w:name="E-mail Signature" w:semiHidden="1" w:unhideWhenUsed="1"/>
-    <w:lsdException w:name="HTML Top of Form" w:semiHidden="1" w:unhideWhenUsed="1"/>
-    <w:lsdException w:name="HTML Bottom of Form" w:semiHidden="1" w:unhideWhenUsed="1"/>
-    <w:lsdException w:name="Normal (Web)" w:semiHidden="1" w:unhideWhenUsed="1"/>
-    <w:lsdException w:name="HTML Acronym" w:semiHidden="1" w:unhideWhenUsed="1"/>
-    <w:lsdException w:name="HTML Address" w:semiHidden="1" w:unhideWhenUsed="1"/>
-    <w:lsdException w:name="HTML Cite" w:semiHidden="1" w:unhideWhenUsed="1"/>
-    <w:lsdException w:name="HTML Code" w:semiHidden="1" w:unhideWhenUsed="1"/>
-    <w:lsdException w:name="HTML Definition" w:semiHidden="1" w:unhideWhenUsed="1"/>
-    <w:lsdException w:name="HTML Keyboard" w:semiHidden="1" w:unhideWhenUsed="1"/>
-    <w:lsdException w:name="HTML Preformatted" w:semiHidden="1" w:unhideWhenUsed="1"/>
-    <w:lsdException w:name="HTML Sample" w:semiHidden="1" w:unhideWhenUsed="1"/>
-    <w:lsdException w:name="HTML Typewriter" w:semiHidden="1" w:unhideWhenUsed="1"/>
-    <w:lsdException w:name="HTML Variable" w:semiHidden="1" w:unhideWhenUsed="1"/>
-    <w:lsdException w:name="Normal Table" w:semiHidden="1" w:unhideWhenUsed="1"/>
-    <w:lsdException w:name="annotation subject" w:semiHidden="1" w:unhideWhenUsed="1"/>
-    <w:lsdException w:name="No List" w:semiHidden="1" w:unhideWhenUsed="1"/>
-    <w:lsdException w:name="Outline List 1" w:semiHidden="1" w:unhideWhenUsed="1"/>
-    <w:lsdException w:name="Outline List 2" w:semiHidden="1" w:unhideWhenUsed="1"/>
-    <w:lsdException w:name="Outline List 3" w:semiHidden="1" w:unhideWhenUsed="1"/>
-    <w:lsdException w:name="Table Simple 1" w:semiHidden="1" w:unhideWhenUsed="1"/>
-    <w:lsdException w:name="Table Simple 2" w:semiHidden="1" w:unhideWhenUsed="1"/>
-    <w:lsdException w:name="Table Simple 3" w:semiHidden="1" w:unhideWhenUsed="1"/>
-    <w:lsdException w:name="Table Classic 1" w:semiHidden="1" w:unhideWhenUsed="1"/>
-    <w:lsdException w:name="Table Classic 2" w:semiHidden="1" w:unhideWhenUsed="1"/>
-    <w:lsdException w:name="Table Classic 3" w:semiHidden="1" w:unhideWhenUsed="1"/>
-    <w:lsdException w:name="Table Classic 4" w:semiHidden="1" w:unhideWhenUsed="1"/>
-    <w:lsdException w:name="Table Colorful 1" w:semiHidden="1" w:unhideWhenUsed="1"/>
-    <w:lsdException w:name="Table Colorful 2" w:semiHidden="1" w:unhideWhenUsed="1"/>
-    <w:lsdException w:name="Table Colorful 3" w:semiHidden="1" w:unhideWhenUsed="1"/>
-    <w:lsdException w:name="Table Columns 1" w:semiHidden="1" w:unhideWhenUsed="1"/>
-    <w:lsdException w:name="Table Columns 2" w:semiHidden="1" w:unhideWhenUsed="1"/>
-    <w:lsdException w:name="Table Columns 3" w:semiHidden="1" w:unhideWhenUsed="1"/>
-    <w:lsdException w:name="Table Columns 4" w:semiHidden="1" w:unhideWhenUsed="1"/>
-    <w:lsdException w:name="Table Columns 5" w:semiHidden="1" w:unhideWhenUsed="1"/>
-    <w:lsdException w:name="Table Grid 1" w:semiHidden="1" w:unhideWhenUsed="1"/>
-    <w:lsdException w:name="Table Grid 2" w:semiHidden="1" w:unhideWhenUsed="1"/>
-    <w:lsdException w:name="Table Grid 3" w:semiHidden="1" w:unhideWhenUsed="1"/>
-    <w:lsdException w:name="Table Grid 4" w:semiHidden="1" w:unhideWhenUsed="1"/>
-    <w:lsdException w:name="Table Grid 5" w:semiHidden="1" w:unhideWhenUsed="1"/>
-    <w:lsdException w:name="Table Grid 6" w:semiHidden="1" w:unhideWhenUsed="1"/>
-    <w:lsdException w:name="Table Grid 7" w:semiHidden="1" w:unhideWhenUsed="1"/>
-    <w:lsdException w:name="Table Grid 8" w:semiHidden="1" w:unhideWhenUsed="1"/>
-    <w:lsdException w:name="Table List 1" w:semiHidden="1" w:unhideWhenUsed="1"/>
-    <w:lsdException w:name="Table List 2" w:semiHidden="1" w:unhideWhenUsed="1"/>
-    <w:lsdException w:name="Table List 3" w:semiHidden="1" w:unhideWhenUsed="1"/>
-    <w:lsdException w:name="Table List 4" w:semiHidden="1" w:unhideWhenUsed="1"/>
-    <w:lsdException w:name="Table List 5" w:semiHidden="1" w:unhideWhenUsed="1"/>
-    <w:lsdException w:name="Table List 6" w:semiHidden="1" w:unhideWhenUsed="1"/>
-    <w:lsdException w:name="Table List 7" w:semiHidden="1" w:unhideWhenUsed="1"/>
-    <w:lsdException w:name="Table List 8" w:semiHidden="1" w:unhideWhenUsed="1"/>
-    <w:lsdException w:name="Table 3D effects 1" w:semiHidden="1" w:unhideWhenUsed="1"/>
-    <w:lsdException w:name="Table 3D effects 2" w:semiHidden="1" w:unhideWhenUsed="1"/>
-    <w:lsdException w:name="Table 3D effects 3" w:semiHidden="1" w:unhideWhenUsed="1"/>
-    <w:lsdException w:name="Table Contemporary" w:semiHidden="1" w:unhideWhenUsed="1"/>
-    <w:lsdException w:name="Table Elegant" w:semiHidden="1" w:unhideWhenUsed="1"/>
-    <w:lsdException w:name="Table Professional" w:semiHidden="1" w:unhideWhenUsed="1"/>
-    <w:lsdException w:name="Table Subtle 1" w:semiHidden="1" w:unhideWhenUsed="1"/>
-    <w:lsdException w:name="Table Subtle 2" w:semiHidden="1" w:unhideWhenUsed="1"/>
-    <w:lsdException w:name="Table Web 1" w:semiHidden="1" w:unhideWhenUsed="1"/>
-    <w:lsdException w:name="Table Web 2" w:semiHidden="1" w:unhideWhenUsed="1"/>
-    <w:lsdException w:name="Table Web 3" w:semiHidden="1" w:unhideWhenUsed="1"/>
-    <w:lsdException w:name="Balloon Text" w:semiHidden="1" w:unhideWhenUsed="1"/>
-    <w:lsdException w:name="Table Grid" w:uiPriority="39"/>
-    <w:lsdException w:name="Table Theme" w:semiHidden="1" w:unhideWhenUsed="1"/>
-    <w:lsdException w:name="Placeholder Text" w:semiHidden="1"/>
-    <w:lsdException w:name="No Spacing" w:uiPriority="1" w:qFormat="1"/>
-    <w:lsdException w:name="Light Shading" w:uiPriority="60"/>
-    <w:lsdException w:name="Light List" w:uiPriority="61"/>
-    <w:lsdException w:name="Light Grid" w:uiPriority="62"/>
-    <w:lsdException w:name="Medium Shading 1" w:uiPriority="63"/>
-    <w:lsdException w:name="Medium Shading 2" w:uiPriority="64"/>
-    <w:lsdException w:name="Medium List 1" w:uiPriority="65"/>
-    <w:lsdException w:name="Medium List 2" w:uiPriority="66"/>
-    <w:lsdException w:name="Medium Grid 1" w:uiPriority="67"/>
-    <w:lsdException w:name="Medium Grid 2" w:uiPriority="68"/>
-    <w:lsdException w:name="Medium Grid 3" w:uiPriority="69"/>
-    <w:lsdException w:name="Dark List" w:uiPriority="70"/>
-    <w:lsdException w:name="Colorful Shading" w:uiPriority="71"/>
-    <w:lsdException w:name="Colorful List" w:uiPriority="72"/>
-    <w:lsdException w:name="Colorful Grid" w:uiPriority="73"/>
-    <w:lsdException w:name="Light Shading Accent 1" w:uiPriority="60"/>
-    <w:lsdException w:name="Light List Accent 1" w:uiPriority="61"/>
-    <w:lsdException w:name="Light Grid Accent 1" w:uiPriority="62"/>
-    <w:lsdException w:name="Medium Shading 1 Accent 1" w:uiPriority="63"/>
-    <w:lsdException w:name="Medium Shading 2 Accent 1" w:uiPriority="64"/>
-    <w:lsdException w:name="Medium List 1 Accent 1" w:uiPriority="65"/>
-    <w:lsdException w:name="Revision" w:semiHidden="1"/>
-    <w:lsdException w:name="List Paragraph" w:uiPriority="34" w:qFormat="1"/>
-    <w:lsdException w:name="Quote" w:uiPriority="29" w:qFormat="1"/>
-    <w:lsdException w:name="Intense Quote" w:uiPriority="30" w:qFormat="1"/>
-    <w:lsdException w:name="Medium List 2 Accent 1" w:uiPriority="66"/>
-    <w:lsdException w:name="Medium Grid 1 Accent 1" w:uiPriority="67"/>
-    <w:lsdException w:name="Medium Grid 2 Accent 1" w:uiPriority="68"/>
-    <w:lsdException w:name="Medium Grid 3 Accent 1" w:uiPriority="69"/>
-    <w:lsdException w:name="Dark List Accent 1" w:uiPriority="70"/>
-    <w:lsdException w:name="Colorful Shading Accent 1" w:uiPriority="71"/>
-    <w:lsdException w:name="Colorful List Accent 1" w:uiPriority="72"/>
-    <w:lsdException w:name="Colorful Grid Accent 1" w:uiPriority="73"/>
-    <w:lsdException w:name="Light Shading Accent 2" w:uiPriority="60"/>
-    <w:lsdException w:name="Light List Accent 2" w:uiPriority="61"/>
-    <w:lsdException w:name="Light Grid Accent 2" w:uiPriority="62"/>
-    <w:lsdException w:name="Medium Shading 1 Accent 2" w:uiPriority="63"/>
-    <w:lsdException w:name="Medium Shading 2 Accent 2" w:uiPriority="64"/>
-    <w:lsdException w:name="Medium List 1 Accent 2" w:uiPriority="65"/>
-    <w:lsdException w:name="Medium List 2 Accent 2" w:uiPriority="66"/>
-    <w:lsdException w:name="Medium Grid 1 Accent 2" w:uiPriority="67"/>
-    <w:lsdException w:name="Medium Grid 2 Accent 2" w:uiPriority="68"/>
-    <w:lsdException w:name="Medium Grid 3 Accent 2" w:uiPriority="69"/>
-    <w:lsdException w:name="Dark List Accent 2" w:uiPriority="70"/>
-    <w:lsdException w:name="Colorful Shading Accent 2" w:uiPriority="71"/>
-    <w:lsdException w:name="Colorful List Accent 2" w:uiPriority="72"/>
-    <w:lsdException w:name="Colorful Grid Accent 2" w:uiPriority="73"/>
-    <w:lsdException w:name="Light Shading Accent 3" w:uiPriority="60"/>
-    <w:lsdException w:name="Light List Accent 3" w:uiPriority="61"/>
-    <w:lsdException w:name="Light Grid Accent 3" w:uiPriority="62"/>
-    <w:lsdException w:name="Medium Shading 1 Accent 3" w:uiPriority="63"/>
-    <w:lsdException w:name="Medium Shading 2 Accent 3" w:uiPriority="64"/>
-    <w:lsdException w:name="Medium List 1 Accent 3" w:uiPriority="65"/>
-    <w:lsdException w:name="Medium List 2 Accent 3" w:uiPriority="66"/>
-    <w:lsdException w:name="Medium Grid 1 Accent 3" w:uiPriority="67"/>
-    <w:lsdException w:name="Medium Grid 2 Accent 3" w:uiPriority="68"/>
-    <w:lsdException w:name="Medium Grid 3 Accent 3" w:uiPriority="69"/>
-    <w:lsdException w:name="Dark List Accent 3" w:uiPriority="70"/>
-    <w:lsdException w:name="Colorful Shading Accent 3" w:uiPriority="71"/>
-    <w:lsdException w:name="Colorful List Accent 3" w:uiPriority="72"/>
-    <w:lsdException w:name="Colorful Grid Accent 3" w:uiPriority="73"/>
-    <w:lsdException w:name="Light Shading Accent 4" w:uiPriority="60"/>
-    <w:lsdException w:name="Light List Accent 4" w:uiPriority="61"/>
-    <w:lsdException w:name="Light Grid Accent 4" w:uiPriority="62"/>
-    <w:lsdException w:name="Medium Shading 1 Accent 4" w:uiPriority="63"/>
-    <w:lsdException w:name="Medium Shading 2 Accent 4" w:uiPriority="64"/>
-    <w:lsdException w:name="Medium List 1 Accent 4" w:uiPriority="65"/>
-    <w:lsdException w:name="Medium List 2 Accent 4" w:uiPriority="66"/>
-    <w:lsdException w:name="Medium Grid 1 Accent 4" w:uiPriority="67"/>
-    <w:lsdException w:name="Medium Grid 2 Accent 4" w:uiPriority="68"/>
-    <w:lsdException w:name="Medium Grid 3 Accent 4" w:uiPriority="69"/>
-    <w:lsdException w:name="Dark List Accent 4" w:uiPriority="70"/>
-    <w:lsdException w:name="Colorful Shading Accent 4" w:uiPriority="71"/>
-    <w:lsdException w:name="Colorful List Accent 4" w:uiPriority="72"/>
-    <w:lsdException w:name="Colorful Grid Accent 4" w:uiPriority="73"/>
-    <w:lsdException w:name="Light Shading Accent 5" w:uiPriority="60"/>
-    <w:lsdException w:name="Light List Accent 5" w:uiPriority="61"/>
-    <w:lsdException w:name="Light Grid Accent 5" w:uiPriority="62"/>
-    <w:lsdException w:name="Medium Shading 1 Accent 5" w:uiPriority="63"/>
-    <w:lsdException w:name="Medium Shading 2 Accent 5" w:uiPriority="64"/>
-    <w:lsdException w:name="Medium List 1 Accent 5" w:uiPriority="65"/>
-    <w:lsdException w:name="Medium List 2 Accent 5" w:uiPriority="66"/>
-    <w:lsdException w:name="Medium Grid 1 Accent 5" w:uiPriority="67"/>
-    <w:lsdException w:name="Medium Grid 2 Accent 5" w:uiPriority="68"/>
-    <w:lsdException w:name="Medium Grid 3 Accent 5" w:uiPriority="69"/>
-    <w:lsdException w:name="Dark List Accent 5" w:uiPriority="70"/>
-    <w:lsdException w:name="Colorful Shading Accent 5" w:uiPriority="71"/>
-    <w:lsdException w:name="Colorful List Accent 5" w:uiPriority="72"/>
-    <w:lsdException w:name="Colorful Grid Accent 5" w:uiPriority="73"/>
-    <w:lsdException w:name="Light Shading Accent 6" w:uiPriority="60"/>
-    <w:lsdException w:name="Light List Accent 6" w:uiPriority="61"/>
-    <w:lsdException w:name="Light Grid Accent 6" w:uiPriority="62"/>
-    <w:lsdException w:name="Medium Shading 1 Accent 6" w:uiPriority="63"/>
-    <w:lsdException w:name="Medium Shading 2 Accent 6" w:uiPriority="64"/>
-    <w:lsdException w:name="Medium List 1 Accent 6" w:uiPriority="65"/>
-    <w:lsdException w:name="Medium List 2 Accent 6" w:uiPriority="66"/>
-    <w:lsdException w:name="Medium Grid 1 Accent 6" w:uiPriority="67"/>
-    <w:lsdException w:name="Medium Grid 2 Accent 6" w:uiPriority="68"/>
-    <w:lsdException w:name="Medium Grid 3 Accent 6" w:uiPriority="69"/>
-    <w:lsdException w:name="Dark List Accent 6" w:uiPriority="70"/>
-    <w:lsdException w:name="Colorful Shading Accent 6" w:uiPriority="71"/>
-    <w:lsdException w:name="Colorful List Accent 6" w:uiPriority="72"/>
-    <w:lsdException w:name="Colorful Grid Accent 6" w:uiPriority="73"/>
-    <w:lsdException w:name="Subtle Emphasis" w:uiPriority="19" w:qFormat="1"/>
-    <w:lsdException w:name="Intense Emphasis" w:uiPriority="21" w:qFormat="1"/>
-    <w:lsdException w:name="Subtle Reference" w:uiPriority="31" w:qFormat="1"/>
-    <w:lsdException w:name="Intense Reference" w:uiPriority="32" w:qFormat="1"/>
-    <w:lsdException w:name="Book Title" w:uiPriority="33" w:qFormat="1"/>
-    <w:lsdException w:name="Bibliography" w:semiHidden="1" w:uiPriority="37" w:unhideWhenUsed="1"/>
-    <w:lsdException w:name="TOC Heading" w:semiHidden="1" w:uiPriority="39" w:unhideWhenUsed="1" w:qFormat="1"/>
-    <w:lsdException w:name="Plain Table 1" w:uiPriority="41"/>
-    <w:lsdException w:name="Plain Table 2" w:uiPriority="42"/>
-    <w:lsdException w:name="Plain Table 3" w:uiPriority="43"/>
-    <w:lsdException w:name="Plain Table 4" w:uiPriority="44"/>
-    <w:lsdException w:name="Plain Table 5" w:uiPriority="45"/>
-    <w:lsdException w:name="Grid Table Light" w:uiPriority="40"/>
-    <w:lsdException w:name="Grid Table 1 Light" w:uiPriority="46"/>
-    <w:lsdException w:name="Grid Table 2" w:uiPriority="47"/>
-    <w:lsdException w:name="Grid Table 3" w:uiPriority="48"/>
-    <w:lsdException w:name="Grid Table 4" w:uiPriority="49"/>
-    <w:lsdException w:name="Grid Table 5 Dark" w:uiPriority="50"/>
-    <w:lsdException w:name="Grid Table 6 Colorful" w:uiPriority="51"/>
-    <w:lsdException w:name="Grid Table 7 Colorful" w:uiPriority="52"/>
-    <w:lsdException w:name="Grid Table 1 Light Accent 1" w:uiPriority="46"/>
-    <w:lsdException w:name="Grid Table 2 Accent 1" w:uiPriority="47"/>
-    <w:lsdException w:name="Grid Table 3 Accent 1" w:uiPriority="48"/>
-    <w:lsdException w:name="Grid Table 4 Accent 1" w:uiPriority="49"/>
-    <w:lsdException w:name="Grid Table 5 Dark Accent 1" w:uiPriority="50"/>
-    <w:lsdException w:name="Grid Table 6 Colorful Accent 1" w:uiPriority="51"/>
-    <w:lsdException w:name="Grid Table 7 Colorful Accent 1" w:uiPriority="52"/>
-    <w:lsdException w:name="Grid Table 1 Light Accent 2" w:uiPriority="46"/>
-    <w:lsdException w:name="Grid Table 2 Accent 2" w:uiPriority="47"/>
-    <w:lsdException w:name="Grid Table 3 Accent 2" w:uiPriority="48"/>
-    <w:lsdException w:name="Grid Table 4 Accent 2" w:uiPriority="49"/>
-    <w:lsdException w:name="Grid Table 5 Dark Accent 2" w:uiPriority="50"/>
-    <w:lsdException w:name="Grid Table 6 Colorful Accent 2" w:uiPriority="51"/>
-    <w:lsdException w:name="Grid Table 7 Colorful Accent 2" w:uiPriority="52"/>
-    <w:lsdException w:name="Grid Table 1 Light Accent 3" w:uiPriority="46"/>
-    <w:lsdException w:name="Grid Table 2 Accent 3" w:uiPriority="47"/>
-    <w:lsdException w:name="Grid Table 3 Accent 3" w:uiPriority="48"/>
-    <w:lsdException w:name="Grid Table 4 Accent 3" w:uiPriority="49"/>
-    <w:lsdException w:name="Grid Table 5 Dark Accent 3" w:uiPriority="50"/>
-    <w:lsdException w:name="Grid Table 6 Colorful Accent 3" w:uiPriority="51"/>
-    <w:lsdException w:name="Grid Table 7 Colorful Accent 3" w:uiPriority="52"/>
-    <w:lsdException w:name="Grid Table 1 Light Accent 4" w:uiPriority="46"/>
-    <w:lsdException w:name="Grid Table 2 Accent 4" w:uiPriority="47"/>
-    <w:lsdException w:name="Grid Table 3 Accent 4" w:uiPriority="48"/>
-    <w:lsdException w:name="Grid Table 4 Accent 4" w:uiPriority="49"/>
-    <w:lsdException w:name="Grid Table 5 Dark Accent 4" w:uiPriority="50"/>
-    <w:lsdException w:name="Grid Table 6 Colorful Accent 4" w:uiPriority="51"/>
-    <w:lsdException w:name="Grid Table 7 Colorful Accent 4" w:uiPriority="52"/>
-    <w:lsdException w:name="Grid Table 1 Light Accent 5" w:uiPriority="46"/>
-    <w:lsdException w:name="Grid Table 2 Accent 5" w:uiPriority="47"/>
-    <w:lsdException w:name="Grid Table 3 Accent 5" w:uiPriority="48"/>
-    <w:lsdException w:name="Grid Table 4 Accent 5" w:uiPriority="49"/>
-    <w:lsdException w:name="Grid Table 5 Dark Accent 5" w:uiPriority="50"/>
-    <w:lsdException w:name="Grid Table 6 Colorful Accent 5" w:uiPriority="51"/>
-    <w:lsdException w:name="Grid Table 7 Colorful Accent 5" w:uiPriority="52"/>
-    <w:lsdException w:name="Grid Table 1 Light Accent 6" w:uiPriority="46"/>
-    <w:lsdException w:name="Grid Table 2 Accent 6" w:uiPriority="47"/>
-    <w:lsdException w:name="Grid Table 3 Accent 6" w:uiPriority="48"/>
-    <w:lsdException w:name="Grid Table 4 Accent 6" w:uiPriority="49"/>
-    <w:lsdException w:name="Grid Table 5 Dark Accent 6" w:uiPriority="50"/>
-    <w:lsdException w:name="Grid Table 6 Colorful Accent 6" w:uiPriority="51"/>
-    <w:lsdException w:name="Grid Table 7 Colorful Accent 6" w:uiPriority="52"/>
-    <w:lsdException w:name="List Table 1 Light" w:uiPriority="46"/>
-    <w:lsdException w:name="List Table 2" w:uiPriority="47"/>
-    <w:lsdException w:name="List Table 3" w:uiPriority="48"/>
-    <w:lsdException w:name="List Table 4" w:uiPriority="49"/>
-    <w:lsdException w:name="List Table 5 Dark" w:uiPriority="50"/>
-    <w:lsdException w:name="List Table 6 Colorful" w:uiPriority="51"/>
-    <w:lsdException w:name="List Table 7 Colorful" w:uiPriority="52"/>
-    <w:lsdException w:name="List Table 1 Light Accent 1" w:uiPriority="46"/>
-    <w:lsdException w:name="List Table 2 Accent 1" w:uiPriority="47"/>
-    <w:lsdException w:name="List Table 3 Accent 1" w:uiPriority="48"/>
-    <w:lsdException w:name="List Table 4 Accent 1" w:uiPriority="49"/>
-    <w:lsdException w:name="List Table 5 Dark Accent 1" w:uiPriority="50"/>
-    <w:lsdException w:name="List Table 6 Colorful Accent 1" w:uiPriority="51"/>
-    <w:lsdException w:name="List Table 7 Colorful Accent 1" w:uiPriority="52"/>
-    <w:lsdException w:name="List Table 1 Light Accent 2" w:uiPriority="46"/>
-    <w:lsdException w:name="List Table 2 Accent 2" w:uiPriority="47"/>
-    <w:lsdException w:name="List Table 3 Accent 2" w:uiPriority="48"/>
-    <w:lsdException w:name="List Table 4 Accent 2" w:uiPriority="49"/>
-    <w:lsdException w:name="List Table 5 Dark Accent 2" w:uiPriority="50"/>
-    <w:lsdException w:name="List Table 6 Colorful Accent 2" w:uiPriority="51"/>
-    <w:lsdException w:name="List Table 7 Colorful Accent 2" w:uiPriority="52"/>
-    <w:lsdException w:name="List Table 1 Light Accent 3" w:uiPriority="46"/>
-    <w:lsdException w:name="List Table 2 Accent 3" w:uiPriority="47"/>
-    <w:lsdException w:name="List Table 3 Accent 3" w:uiPriority="48"/>
-    <w:lsdException w:name="List Table 4 Accent 3" w:uiPriority="49"/>
-    <w:lsdException w:name="List Table 5 Dark Accent 3" w:uiPriority="50"/>
-    <w:lsdException w:name="List Table 6 Colorful Accent 3" w:uiPriority="51"/>
-    <w:lsdException w:name="List Table 7 Colorful Accent 3" w:uiPriority="52"/>
-    <w:lsdException w:name="List Table 1 Light Accent 4" w:uiPriority="46"/>
-    <w:lsdException w:name="List Table 2 Accent 4" w:uiPriority="47"/>
-    <w:lsdException w:name="List Table 3 Accent 4" w:uiPriority="48"/>
-    <w:lsdException w:name="List Table 4 Accent 4" w:uiPriority="49"/>
-    <w:lsdException w:name="List Table 5 Dark Accent 4" w:uiPriority="50"/>
-    <w:lsdException w:name="List Table 6 Colorful Accent 4" w:uiPriority="51"/>
-    <w:lsdException w:name="List Table 7 Colorful Accent 4" w:uiPriority="52"/>
-    <w:lsdException w:name="List Table 1 Light Accent 5" w:uiPriority="46"/>
-    <w:lsdException w:name="List Table 2 Accent 5" w:uiPriority="47"/>
-    <w:lsdException w:name="List Table 3 Accent 5" w:uiPriority="48"/>
-    <w:lsdException w:name="List Table 4 Accent 5" w:uiPriority="49"/>
-    <w:lsdException w:name="List Table 5 Dark Accent 5" w:uiPriority="50"/>
-    <w:lsdException w:name="List Table 6 Colorful Accent 5" w:uiPriority="51"/>
-    <w:lsdException w:name="List Table 7 Colorful Accent 5" w:uiPriority="52"/>
-    <w:lsdException w:name="List Table 1 Light Accent 6" w:uiPriority="46"/>
-    <w:lsdException w:name="List Table 2 Accent 6" w:uiPriority="47"/>
-    <w:lsdException w:name="List Table 3 Accent 6" w:uiPriority="48"/>
-    <w:lsdException w:name="List Table 4 Accent 6" w:uiPriority="49"/>
-    <w:lsdException w:name="List Table 5 Dark Accent 6" w:uiPriority="50"/>
-    <w:lsdException w:name="List Table 6 Colorful Accent 6" w:uiPriority="51"/>
-    <w:lsdException w:name="List Table 7 Colorful Accent 6" w:uiPriority="52"/>
-    <w:lsdException w:name="Mention" w:semiHidden="1" w:unhideWhenUsed="1"/>
-    <w:lsdException w:name="Smart Hyperlink" w:semiHidden="1" w:unhideWhenUsed="1"/>
-    <w:lsdException w:name="Hashtag" w:semiHidden="1" w:unhideWhenUsed="1"/>
+  <w:latentStyles w:defLockedState="0" w:defUIPriority="99" w:defSemiHidden="1" w:defUnhideWhenUsed="1" w:defQFormat="0" w:count="267">
+    <w:lsdException w:name="Normal" w:semiHidden="0" w:uiPriority="0" w:unhideWhenUsed="0" w:qFormat="1"/>
+    <w:lsdException w:name="heading 1" w:semiHidden="0" w:uiPriority="9" w:unhideWhenUsed="0" w:qFormat="1"/>
+    <w:lsdException w:name="heading 2" w:uiPriority="9" w:qFormat="1"/>
+    <w:lsdException w:name="heading 3" w:uiPriority="9" w:qFormat="1"/>
+    <w:lsdException w:name="heading 4" w:uiPriority="9" w:qFormat="1"/>
+    <w:lsdException w:name="heading 5" w:uiPriority="9" w:qFormat="1"/>
+    <w:lsdException w:name="heading 6" w:uiPriority="9" w:qFormat="1"/>
+    <w:lsdException w:name="heading 7" w:uiPriority="9" w:qFormat="1"/>
+    <w:lsdException w:name="heading 8" w:uiPriority="9" w:qFormat="1"/>
+    <w:lsdException w:name="heading 9" w:uiPriority="9" w:qFormat="1"/>
+    <w:lsdException w:name="toc 1" w:uiPriority="39"/>
+    <w:lsdException w:name="toc 2" w:uiPriority="39"/>
+    <w:lsdException w:name="toc 3" w:uiPriority="39"/>
+    <w:lsdException w:name="toc 4" w:uiPriority="39"/>
+    <w:lsdException w:name="toc 5" w:uiPriority="39"/>
+    <w:lsdException w:name="toc 6" w:uiPriority="39"/>
+    <w:lsdException w:name="toc 7" w:uiPriority="39"/>
+    <w:lsdException w:name="toc 8" w:uiPriority="39"/>
+    <w:lsdException w:name="toc 9" w:uiPriority="39"/>
+    <w:lsdException w:name="caption" w:uiPriority="35" w:qFormat="1"/>
+    <w:lsdException w:name="Title" w:semiHidden="0" w:uiPriority="10" w:unhideWhenUsed="0" w:qFormat="1"/>
+    <w:lsdException w:name="Default Paragraph Font" w:uiPriority="1"/>
+    <w:lsdException w:name="Subtitle" w:semiHidden="0" w:uiPriority="11" w:unhideWhenUsed="0" w:qFormat="1"/>
+    <w:lsdException w:name="Strong" w:semiHidden="0" w:uiPriority="22" w:unhideWhenUsed="0" w:qFormat="1"/>
+    <w:lsdException w:name="Emphasis" w:semiHidden="0" w:uiPriority="20" w:unhideWhenUsed="0" w:qFormat="1"/>
+    <w:lsdException w:name="Table Grid" w:semiHidden="0" w:uiPriority="39" w:unhideWhenUsed="0"/>
+    <w:lsdException w:name="Placeholder Text" w:unhideWhenUsed="0"/>
+    <w:lsdException w:name="No Spacing" w:semiHidden="0" w:uiPriority="1" w:unhideWhenUsed="0" w:qFormat="1"/>
+    <w:lsdException w:name="Light Shading" w:semiHidden="0" w:uiPriority="60" w:unhideWhenUsed="0"/>
+    <w:lsdException w:name="Light List" w:semiHidden="0" w:uiPriority="61" w:unhideWhenUsed="0"/>
+    <w:lsdException w:name="Light Grid" w:semiHidden="0" w:uiPriority="62" w:unhideWhenUsed="0"/>
+    <w:lsdException w:name="Medium Shading 1" w:semiHidden="0" w:uiPriority="63" w:unhideWhenUsed="0"/>
+    <w:lsdException w:name="Medium Shading 2" w:semiHidden="0" w:uiPriority="64" w:unhideWhenUsed="0"/>
+    <w:lsdException w:name="Medium List 1" w:semiHidden="0" w:uiPriority="65" w:unhideWhenUsed="0"/>
+    <w:lsdException w:name="Medium List 2" w:semiHidden="0" w:uiPriority="66" w:unhideWhenUsed="0"/>
+    <w:lsdException w:name="Medium Grid 1" w:semiHidden="0" w:uiPriority="67" w:unhideWhenUsed="0"/>
+    <w:lsdException w:name="Medium Grid 2" w:semiHidden="0" w:uiPriority="68" w:unhideWhenUsed="0"/>
+    <w:lsdException w:name="Medium Grid 3" w:semiHidden="0" w:uiPriority="69" w:unhideWhenUsed="0"/>
+    <w:lsdException w:name="Dark List" w:semiHidden="0" w:uiPriority="70" w:unhideWhenUsed="0"/>
+    <w:lsdException w:name="Colorful Shading" w:semiHidden="0" w:uiPriority="71" w:unhideWhenUsed="0"/>
+    <w:lsdException w:name="Colorful List" w:semiHidden="0" w:uiPriority="72" w:unhideWhenUsed="0"/>
+    <w:lsdException w:name="Colorful Grid" w:semiHidden="0" w:uiPriority="73" w:unhideWhenUsed="0"/>
+    <w:lsdException w:name="Light Shading Accent 1" w:semiHidden="0" w:uiPriority="60" w:unhideWhenUsed="0"/>
+    <w:lsdException w:name="Light List Accent 1" w:semiHidden="0" w:uiPriority="61" w:unhideWhenUsed="0"/>
+    <w:lsdException w:name="Light Grid Accent 1" w:semiHidden="0" w:uiPriority="62" w:unhideWhenUsed="0"/>
+    <w:lsdException w:name="Medium Shading 1 Accent 1" w:semiHidden="0" w:uiPriority="63" w:unhideWhenUsed="0"/>
+    <w:lsdException w:name="Medium Shading 2 Accent 1" w:semiHidden="0" w:uiPriority="64" w:unhideWhenUsed="0"/>
+    <w:lsdException w:name="Medium List 1 Accent 1" w:semiHidden="0" w:uiPriority="65" w:unhideWhenUsed="0"/>
+    <w:lsdException w:name="Revision" w:unhideWhenUsed="0"/>
+    <w:lsdException w:name="List Paragraph" w:semiHidden="0" w:uiPriority="34" w:unhideWhenUsed="0" w:qFormat="1"/>
+    <w:lsdException w:name="Quote" w:semiHidden="0" w:uiPriority="29" w:unhideWhenUsed="0" w:qFormat="1"/>
+    <w:lsdException w:name="Intense Quote" w:semiHidden="0" w:uiPriority="30" w:unhideWhenUsed="0" w:qFormat="1"/>
+    <w:lsdException w:name="Medium List 2 Accent 1" w:semiHidden="0" w:uiPriority="66" w:unhideWhenUsed="0"/>
+    <w:lsdException w:name="Medium Grid 1 Accent 1" w:semiHidden="0" w:uiPriority="67" w:unhideWhenUsed="0"/>
+    <w:lsdException w:name="Medium Grid 2 Accent 1" w:semiHidden="0" w:uiPriority="68" w:unhideWhenUsed="0"/>
+    <w:lsdException w:name="Medium Grid 3 Accent 1" w:semiHidden="0" w:uiPriority="69" w:unhideWhenUsed="0"/>
+    <w:lsdException w:name="Dark List Accent 1" w:semiHidden="0" w:uiPriority="70" w:unhideWhenUsed="0"/>
+    <w:lsdException w:name="Colorful Shading Accent 1" w:semiHidden="0" w:uiPriority="71" w:unhideWhenUsed="0"/>
+    <w:lsdException w:name="Colorful List Accent 1" w:semiHidden="0" w:uiPriority="72" w:unhideWhenUsed="0"/>
+    <w:lsdException w:name="Colorful Grid Accent 1" w:semiHidden="0" w:uiPriority="73" w:unhideWhenUsed="0"/>
+    <w:lsdException w:name="Light Shading Accent 2" w:semiHidden="0" w:uiPriority="60" w:unhideWhenUsed="0"/>
+    <w:lsdException w:name="Light List Accent 2" w:semiHidden="0" w:uiPriority="61" w:unhideWhenUsed="0"/>
+    <w:lsdException w:name="Light Grid Accent 2" w:semiHidden="0" w:uiPriority="62" w:unhideWhenUsed="0"/>
+    <w:lsdException w:name="Medium Shading 1 Accent 2" w:semiHidden="0" w:uiPriority="63" w:unhideWhenUsed="0"/>
+    <w:lsdException w:name="Medium Shading 2 Accent 2" w:semiHidden="0" w:uiPriority="64" w:unhideWhenUsed="0"/>
+    <w:lsdException w:name="Medium List 1 Accent 2" w:semiHidden="0" w:uiPriority="65" w:unhideWhenUsed="0"/>
+    <w:lsdException w:name="Medium List 2 Accent 2" w:semiHidden="0" w:uiPriority="66" w:unhideWhenUsed="0"/>
+    <w:lsdException w:name="Medium Grid 1 Accent 2" w:semiHidden="0" w:uiPriority="67" w:unhideWhenUsed="0"/>
+    <w:lsdException w:name="Medium Grid 2 Accent 2" w:semiHidden="0" w:uiPriority="68" w:unhideWhenUsed="0"/>
+    <w:lsdException w:name="Medium Grid 3 Accent 2" w:semiHidden="0" w:uiPriority="69" w:unhideWhenUsed="0"/>
+    <w:lsdException w:name="Dark List Accent 2" w:semiHidden="0" w:uiPriority="70" w:unhideWhenUsed="0"/>
+    <w:lsdException w:name="Colorful Shading Accent 2" w:semiHidden="0" w:uiPriority="71" w:unhideWhenUsed="0"/>
+    <w:lsdException w:name="Colorful List Accent 2" w:semiHidden="0" w:uiPriority="72" w:unhideWhenUsed="0"/>
+    <w:lsdException w:name="Colorful Grid Accent 2" w:semiHidden="0" w:uiPriority="73" w:unhideWhenUsed="0"/>
+    <w:lsdException w:name="Light Shading Accent 3" w:semiHidden="0" w:uiPriority="60" w:unhideWhenUsed="0"/>
+    <w:lsdException w:name="Light List Accent 3" w:semiHidden="0" w:uiPriority="61" w:unhideWhenUsed="0"/>
+    <w:lsdException w:name="Light Grid Accent 3" w:semiHidden="0" w:uiPriority="62" w:unhideWhenUsed="0"/>
+    <w:lsdException w:name="Medium Shading 1 Accent 3" w:semiHidden="0" w:uiPriority="63" w:unhideWhenUsed="0"/>
+    <w:lsdException w:name="Medium Shading 2 Accent 3" w:semiHidden="0" w:uiPriority="64" w:unhideWhenUsed="0"/>
+    <w:lsdException w:name="Medium List 1 Accent 3" w:semiHidden="0" w:uiPriority="65" w:unhideWhenUsed="0"/>
+    <w:lsdException w:name="Medium List 2 Accent 3" w:semiHidden="0" w:uiPriority="66" w:unhideWhenUsed="0"/>
+    <w:lsdException w:name="Medium Grid 1 Accent 3" w:semiHidden="0" w:uiPriority="67" w:unhideWhenUsed="0"/>
+    <w:lsdException w:name="Medium Grid 2 Accent 3" w:semiHidden="0" w:uiPriority="68" w:unhideWhenUsed="0"/>
+    <w:lsdException w:name="Medium Grid 3 Accent 3" w:semiHidden="0" w:uiPriority="69" w:unhideWhenUsed="0"/>
+    <w:lsdException w:name="Dark List Accent 3" w:semiHidden="0" w:uiPriority="70" w:unhideWhenUsed="0"/>
+    <w:lsdException w:name="Colorful Shading Accent 3" w:semiHidden="0" w:uiPriority="71" w:unhideWhenUsed="0"/>
+    <w:lsdException w:name="Colorful List Accent 3" w:semiHidden="0" w:uiPriority="72" w:unhideWhenUsed="0"/>
+    <w:lsdException w:name="Colorful Grid Accent 3" w:semiHidden="0" w:uiPriority="73" w:unhideWhenUsed="0"/>
+    <w:lsdException w:name="Light Shading Accent 4" w:semiHidden="0" w:uiPriority="60" w:unhideWhenUsed="0"/>
+    <w:lsdException w:name="Light List Accent 4" w:semiHidden="0" w:uiPriority="61" w:unhideWhenUsed="0"/>
+    <w:lsdException w:name="Light Grid Accent 4" w:semiHidden="0" w:uiPriority="62" w:unhideWhenUsed="0"/>
+    <w:lsdException w:name="Medium Shading 1 Accent 4" w:semiHidden="0" w:uiPriority="63" w:unhideWhenUsed="0"/>
+    <w:lsdException w:name="Medium Shading 2 Accent 4" w:semiHidden="0" w:uiPriority="64" w:unhideWhenUsed="0"/>
+    <w:lsdException w:name="Medium List 1 Accent 4" w:semiHidden="0" w:uiPriority="65" w:unhideWhenUsed="0"/>
+    <w:lsdException w:name="Medium List 2 Accent 4" w:semiHidden="0" w:uiPriority="66" w:unhideWhenUsed="0"/>
+    <w:lsdException w:name="Medium Grid 1 Accent 4" w:semiHidden="0" w:uiPriority="67" w:unhideWhenUsed="0"/>
+    <w:lsdException w:name="Medium Grid 2 Accent 4" w:semiHidden="0" w:uiPriority="68" w:unhideWhenUsed="0"/>
+    <w:lsdException w:name="Medium Grid 3 Accent 4" w:semiHidden="0" w:uiPriority="69" w:unhideWhenUsed="0"/>
+    <w:lsdException w:name="Dark List Accent 4" w:semiHidden="0" w:uiPriority="70" w:unhideWhenUsed="0"/>
+    <w:lsdException w:name="Colorful Shading Accent 4" w:semiHidden="0" w:uiPriority="71" w:unhideWhenUsed="0"/>
+    <w:lsdException w:name="Colorful List Accent 4" w:semiHidden="0" w:uiPriority="72" w:unhideWhenUsed="0"/>
+    <w:lsdException w:name="Colorful Grid Accent 4" w:semiHidden="0" w:uiPriority="73" w:unhideWhenUsed="0"/>
+    <w:lsdException w:name="Light Shading Accent 5" w:semiHidden="0" w:uiPriority="60" w:unhideWhenUsed="0"/>
+    <w:lsdException w:name="Light List Accent 5" w:semiHidden="0" w:uiPriority="61" w:unhideWhenUsed="0"/>
+    <w:lsdException w:name="Light Grid Accent 5" w:semiHidden="0" w:uiPriority="62" w:unhideWhenUsed="0"/>
+    <w:lsdException w:name="Medium Shading 1 Accent 5" w:semiHidden="0" w:uiPriority="63" w:unhideWhenUsed="0"/>
+    <w:lsdException w:name="Medium Shading 2 Accent 5" w:semiHidden="0" w:uiPriority="64" w:unhideWhenUsed="0"/>
+    <w:lsdException w:name="Medium List 1 Accent 5" w:semiHidden="0" w:uiPriority="65" w:unhideWhenUsed="0"/>
+    <w:lsdException w:name="Medium List 2 Accent 5" w:semiHidden="0" w:uiPriority="66" w:unhideWhenUsed="0"/>
+    <w:lsdException w:name="Medium Grid 1 Accent 5" w:semiHidden="0" w:uiPriority="67" w:unhideWhenUsed="0"/>
+    <w:lsdException w:name="Medium Grid 2 Accent 5" w:semiHidden="0" w:uiPriority="68" w:unhideWhenUsed="0"/>
+    <w:lsdException w:name="Medium Grid 3 Accent 5" w:semiHidden="0" w:uiPriority="69" w:unhideWhenUsed="0"/>
+    <w:lsdException w:name="Dark List Accent 5" w:semiHidden="0" w:uiPriority="70" w:unhideWhenUsed="0"/>
+    <w:lsdException w:name="Colorful Shading Accent 5" w:semiHidden="0" w:uiPriority="71" w:unhideWhenUsed="0"/>
+    <w:lsdException w:name="Colorful List Accent 5" w:semiHidden="0" w:uiPriority="72" w:unhideWhenUsed="0"/>
+    <w:lsdException w:name="Colorful Grid Accent 5" w:semiHidden="0" w:uiPriority="73" w:unhideWhenUsed="0"/>
+    <w:lsdException w:name="Light Shading Accent 6" w:semiHidden="0" w:uiPriority="60" w:unhideWhenUsed="0"/>
+    <w:lsdException w:name="Light List Accent 6" w:semiHidden="0" w:uiPriority="61" w:unhideWhenUsed="0"/>
+    <w:lsdException w:name="Light Grid Accent 6" w:semiHidden="0" w:uiPriority="62" w:unhideWhenUsed="0"/>
+    <w:lsdException w:name="Medium Shading 1 Accent 6" w:semiHidden="0" w:uiPriority="63" w:unhideWhenUsed="0"/>
+    <w:lsdException w:name="Medium Shading 2 Accent 6" w:semiHidden="0" w:uiPriority="64" w:unhideWhenUsed="0"/>
+    <w:lsdException w:name="Medium List 1 Accent 6" w:semiHidden="0" w:uiPriority="65" w:unhideWhenUsed="0"/>
+    <w:lsdException w:name="Medium List 2 Accent 6" w:semiHidden="0" w:uiPriority="66" w:unhideWhenUsed="0"/>
+    <w:lsdException w:name="Medium Grid 1 Accent 6" w:semiHidden="0" w:uiPriority="67" w:unhideWhenUsed="0"/>
+    <w:lsdException w:name="Medium Grid 2 Accent 6" w:semiHidden="0" w:uiPriority="68" w:unhideWhenUsed="0"/>
+    <w:lsdException w:name="Medium Grid 3 Accent 6" w:semiHidden="0" w:uiPriority="69" w:unhideWhenUsed="0"/>
+    <w:lsdException w:name="Dark List Accent 6" w:semiHidden="0" w:uiPriority="70" w:unhideWhenUsed="0"/>
+    <w:lsdException w:name="Colorful Shading Accent 6" w:semiHidden="0" w:uiPriority="71" w:unhideWhenUsed="0"/>
+    <w:lsdException w:name="Colorful List Accent 6" w:semiHidden="0" w:uiPriority="72" w:unhideWhenUsed="0"/>
+    <w:lsdException w:name="Colorful Grid Accent 6" w:semiHidden="0" w:uiPriority="73" w:unhideWhenUsed="0"/>
+    <w:lsdException w:name="Subtle Emphasis" w:semiHidden="0" w:uiPriority="19" w:unhideWhenUsed="0" w:qFormat="1"/>
+    <w:lsdException w:name="Intense Emphasis" w:semiHidden="0" w:uiPriority="21" w:unhideWhenUsed="0" w:qFormat="1"/>
+    <w:lsdException w:name="Subtle Reference" w:semiHidden="0" w:uiPriority="31" w:unhideWhenUsed="0" w:qFormat="1"/>
+    <w:lsdException w:name="Intense Reference" w:semiHidden="0" w:uiPriority="32" w:unhideWhenUsed="0" w:qFormat="1"/>
+    <w:lsdException w:name="Book Title" w:semiHidden="0" w:uiPriority="33" w:unhideWhenUsed="0" w:qFormat="1"/>
+    <w:lsdException w:name="Bibliography" w:uiPriority="37"/>
+    <w:lsdException w:name="TOC Heading" w:uiPriority="39" w:qFormat="1"/>
+  </w:latentStyles>
+  <w:style w:type="paragraph" w:default="1" w:styleId="Normal">
+    <w:name w:val="Normal"/>
+    <w:qFormat/>
+    <w:rsid w:val="00AC22CD"/>
+    <w:pPr>
+      <w:spacing w:after="0" w:line="240" w:lineRule="auto"/>
+    </w:pPr>
+    <w:rPr>
+      <w:rFonts w:ascii="Times New Roman" w:eastAsia="Times New Roman" w:hAnsi="Times New Roman" w:cs="Times New Roman"/>
+      <w:sz w:val="20"/>
+      <w:szCs w:val="20"/>
+    </w:rPr>
+  </w:style>
+  <w:style w:type="paragraph" w:styleId="Heading1">
+    <w:name w:val="heading 1"/>
+    <w:basedOn w:val="Normal"/>
+    <w:next w:val="Normal"/>
+    <w:link w:val="Heading1Char"/>
+    <w:uiPriority w:val="9"/>
+    <w:qFormat/>
+    <w:rsid w:val="00861061"/>
+    <w:pPr>
+      <w:keepNext/>
+      <w:keepLines/>
+      <w:spacing w:before="240"/>
+      <w:outlineLvl w:val="0"/>
+    </w:pPr>
+    <w:rPr>
+      <w:rFonts w:asciiTheme="majorHAnsi" w:eastAsiaTheme="majorEastAsia" w:hAnsiTheme="majorHAnsi" w:cstheme="majorBidi"/>
+      <w:color w:val="2F5496" w:themeColor="accent1" w:themeShade="BF"/>
+      <w:sz w:val="32"/>
+      <w:szCs w:val="32"/>
+    </w:rPr>
+  </w:style>
+  <w:style w:type="character" w:default="1" w:styleId="DefaultParagraphFont">
+    <w:name w:val="Default Paragraph Font"/>
+    <w:uiPriority w:val="1"/>
+    <w:semiHidden/>
+    <w:unhideWhenUsed/>
+  </w:style>
+  <w:style w:type="table" w:default="1" w:styleId="TableNormal">
+    <w:name w:val="Normal Table"/>
+    <w:uiPriority w:val="99"/>
+    <w:semiHidden/>
+    <w:unhideWhenUsed/>
+    <w:tblPr>
+      <w:tblInd w:w="0" w:type="dxa"/>
+      <w:tblCellMar>
+        <w:top w:w="0" w:type="dxa"/>
+        <w:left w:w="108" w:type="dxa"/>
+        <w:bottom w:w="0" w:type="dxa"/>
+        <w:right w:w="108" w:type="dxa"/>
+      </w:tblCellMar>
+    </w:tblPr>
+  </w:style>
+  <w:style w:type="numbering" w:default="1" w:styleId="NoList">
+    <w:name w:val="No List"/>
+    <w:uiPriority w:val="99"/>
+    <w:semiHidden/>
+    <w:unhideWhenUsed/>
+  </w:style>
+  <w:style w:type="paragraph" w:styleId="ListParagraph">
+    <w:name w:val="List Paragraph"/>
+    <w:basedOn w:val="Normal"/>
+    <w:uiPriority w:val="34"/>
+    <w:qFormat/>
+    <w:rsid w:val="00AC22CD"/>
+    <w:pPr>
+      <w:ind w:left="720"/>
+      <w:contextualSpacing/>
+    </w:pPr>
+  </w:style>
+  <w:style w:type="paragraph" w:styleId="Header">
+    <w:name w:val="header"/>
+    <w:basedOn w:val="Normal"/>
+    <w:link w:val="HeaderChar"/>
+    <w:uiPriority w:val="99"/>
+    <w:unhideWhenUsed/>
+    <w:rsid w:val="00AC22CD"/>
+    <w:pPr>
+      <w:tabs>
+        <w:tab w:val="center" w:pos="4703"/>
+        <w:tab w:val="right" w:pos="9406"/>
+      </w:tabs>
+    </w:pPr>
+  </w:style>
+  <w:style w:type="character" w:customStyle="1" w:styleId="HeaderChar">
+    <w:name w:val="Header Char"/>
+    <w:basedOn w:val="DefaultParagraphFont"/>
+    <w:link w:val="Header"/>
+    <w:uiPriority w:val="99"/>
+    <w:rsid w:val="00AC22CD"/>
+    <w:rPr>
+      <w:rFonts w:ascii="Times New Roman" w:eastAsia="Times New Roman" w:hAnsi="Times New Roman" w:cs="Times New Roman"/>
+      <w:sz w:val="20"/>
+      <w:szCs w:val="20"/>
+    </w:rPr>
+  </w:style>
+  <w:style w:type="paragraph" w:styleId="Footer">
+    <w:name w:val="footer"/>
+    <w:basedOn w:val="Normal"/>
+    <w:link w:val="FooterChar"/>
+    <w:uiPriority w:val="99"/>
+    <w:unhideWhenUsed/>
+    <w:rsid w:val="00AC22CD"/>
+    <w:pPr>
+      <w:tabs>
+        <w:tab w:val="center" w:pos="4703"/>
+        <w:tab w:val="right" w:pos="9406"/>
+      </w:tabs>
+    </w:pPr>
+  </w:style>
+  <w:style w:type="character" w:customStyle="1" w:styleId="FooterChar">
+    <w:name w:val="Footer Char"/>
+    <w:basedOn w:val="DefaultParagraphFont"/>
+    <w:link w:val="Footer"/>
+    <w:uiPriority w:val="99"/>
+    <w:rsid w:val="00AC22CD"/>
+    <w:rPr>
+      <w:rFonts w:ascii="Times New Roman" w:eastAsia="Times New Roman" w:hAnsi="Times New Roman" w:cs="Times New Roman"/>
+      <w:sz w:val="20"/>
+      <w:szCs w:val="20"/>
+    </w:rPr>
+  </w:style>
+  <w:style w:type="character" w:customStyle="1" w:styleId="Heading1Char">
+    <w:name w:val="Heading 1 Char"/>
+    <w:basedOn w:val="DefaultParagraphFont"/>
+    <w:link w:val="Heading1"/>
+    <w:uiPriority w:val="9"/>
+    <w:rsid w:val="00861061"/>
+    <w:rPr>
+      <w:rFonts w:asciiTheme="majorHAnsi" w:eastAsiaTheme="majorEastAsia" w:hAnsiTheme="majorHAnsi" w:cstheme="majorBidi"/>
+      <w:color w:val="2F5496" w:themeColor="accent1" w:themeShade="BF"/>
+      <w:sz w:val="32"/>
+      <w:szCs w:val="32"/>
+    </w:rPr>
+  </w:style>
+  <w:style w:type="paragraph" w:styleId="TOCHeading">
+    <w:name w:val="TOC Heading"/>
+    <w:basedOn w:val="Heading1"/>
+    <w:next w:val="Normal"/>
+    <w:uiPriority w:val="39"/>
+    <w:unhideWhenUsed/>
+    <w:qFormat/>
+    <w:rsid w:val="00861061"/>
+    <w:pPr>
+      <w:spacing w:line="259" w:lineRule="auto"/>
+      <w:outlineLvl w:val="9"/>
+    </w:pPr>
+  </w:style>
+  <w:style w:type="table" w:styleId="TableGrid">
+    <w:name w:val="Table Grid"/>
+    <w:basedOn w:val="TableNormal"/>
+    <w:uiPriority w:val="39"/>
+    <w:rsid w:val="00E74565"/>
+    <w:pPr>
+      <w:spacing w:after="0" w:line="240" w:lineRule="auto"/>
+    </w:pPr>
+    <w:tblPr>
+      <w:tblBorders>
+        <w:top w:val="single" w:sz="4" w:space="0" w:color="auto"/>
+        <w:left w:val="single" w:sz="4" w:space="0" w:color="auto"/>
+        <w:bottom w:val="single" w:sz="4" w:space="0" w:color="auto"/>
+        <w:right w:val="single" w:sz="4" w:space="0" w:color="auto"/>
+        <w:insideH w:val="single" w:sz="4" w:space="0" w:color="auto"/>
+        <w:insideV w:val="single" w:sz="4" w:space="0" w:color="auto"/>
+      </w:tblBorders>
+    </w:tblPr>
+  </w:style>
+</w:styles>
+</file>
+
+<file path=word/stylesWithEffects.xml><?xml version="1.0" encoding="utf-8"?>
+<w:styles xmlns:wpc="http://schemas.microsoft.com/office/word/2010/wordprocessingCanvas" xmlns:mc="http://schemas.openxmlformats.org/markup-compatibility/2006" xmlns:o="urn:schemas-microsoft-com:office:office" xmlns:r="http://schemas.openxmlformats.org/officeDocument/2006/relationships" xmlns:m="http://schemas.openxmlformats.org/officeDocument/2006/math" xmlns:v="urn:schemas-microsoft-com:vml" xmlns:wp14="http://schemas.microsoft.com/office/word/2010/wordprocessingDrawing" xmlns:wp="http://schemas.openxmlformats.org/drawingml/2006/wordprocessingDrawing" xmlns:w10="urn:schemas-microsoft-com:office:word" xmlns:w="http://schemas.openxmlformats.org/wordprocessingml/2006/main" xmlns:w14="http://schemas.microsoft.com/office/word/2010/wordml" xmlns:wpg="http://schemas.microsoft.com/office/word/2010/wordprocessingGroup" xmlns:wpi="http://schemas.microsoft.com/office/word/2010/wordprocessingInk" xmlns:wne="http://schemas.microsoft.com/office/word/2006/wordml" xmlns:wps="http://schemas.microsoft.com/office/word/2010/wordprocessingShape" mc:Ignorable="w14 wp14">
+  <w:docDefaults>
+    <w:rPrDefault>
+      <w:rPr>
+        <w:rFonts w:asciiTheme="minorHAnsi" w:eastAsiaTheme="minorHAnsi" w:hAnsiTheme="minorHAnsi" w:cstheme="minorBidi"/>
+        <w:sz w:val="22"/>
+        <w:szCs w:val="22"/>
+        <w:lang w:val="en-US" w:eastAsia="en-US" w:bidi="ar-SA"/>
+      </w:rPr>
+    </w:rPrDefault>
+    <w:pPrDefault>
+      <w:pPr>
+        <w:spacing w:after="160" w:line="259" w:lineRule="auto"/>
+      </w:pPr>
+    </w:pPrDefault>
+  </w:docDefaults>
+  <w:latentStyles w:defLockedState="0" w:defUIPriority="99" w:defSemiHidden="1" w:defUnhideWhenUsed="1" w:defQFormat="0" w:count="267">
+    <w:lsdException w:name="Normal" w:semiHidden="0" w:uiPriority="0" w:unhideWhenUsed="0" w:qFormat="1"/>
+    <w:lsdException w:name="heading 1" w:semiHidden="0" w:uiPriority="9" w:unhideWhenUsed="0" w:qFormat="1"/>
+    <w:lsdException w:name="heading 2" w:uiPriority="9" w:qFormat="1"/>
+    <w:lsdException w:name="heading 3" w:uiPriority="9" w:qFormat="1"/>
+    <w:lsdException w:name="heading 4" w:uiPriority="9" w:qFormat="1"/>
+    <w:lsdException w:name="heading 5" w:uiPriority="9" w:qFormat="1"/>
+    <w:lsdException w:name="heading 6" w:uiPriority="9" w:qFormat="1"/>
+    <w:lsdException w:name="heading 7" w:uiPriority="9" w:qFormat="1"/>
+    <w:lsdException w:name="heading 8" w:uiPriority="9" w:qFormat="1"/>
+    <w:lsdException w:name="heading 9" w:uiPriority="9" w:qFormat="1"/>
+    <w:lsdException w:name="toc 1" w:uiPriority="39"/>
+    <w:lsdException w:name="toc 2" w:uiPriority="39"/>
+    <w:lsdException w:name="toc 3" w:uiPriority="39"/>
+    <w:lsdException w:name="toc 4" w:uiPriority="39"/>
+    <w:lsdException w:name="toc 5" w:uiPriority="39"/>
+    <w:lsdException w:name="toc 6" w:uiPriority="39"/>
+    <w:lsdException w:name="toc 7" w:uiPriority="39"/>
+    <w:lsdException w:name="toc 8" w:uiPriority="39"/>
+    <w:lsdException w:name="toc 9" w:uiPriority="39"/>
+    <w:lsdException w:name="caption" w:uiPriority="35" w:qFormat="1"/>
+    <w:lsdException w:name="Title" w:semiHidden="0" w:uiPriority="10" w:unhideWhenUsed="0" w:qFormat="1"/>
+    <w:lsdException w:name="Default Paragraph Font" w:uiPriority="1"/>
+    <w:lsdException w:name="Subtitle" w:semiHidden="0" w:uiPriority="11" w:unhideWhenUsed="0" w:qFormat="1"/>
+    <w:lsdException w:name="Strong" w:semiHidden="0" w:uiPriority="22" w:unhideWhenUsed="0" w:qFormat="1"/>
+    <w:lsdException w:name="Emphasis" w:semiHidden="0" w:uiPriority="20" w:unhideWhenUsed="0" w:qFormat="1"/>
+    <w:lsdException w:name="Table Grid" w:semiHidden="0" w:uiPriority="39" w:unhideWhenUsed="0"/>
+    <w:lsdException w:name="Placeholder Text" w:unhideWhenUsed="0"/>
+    <w:lsdException w:name="No Spacing" w:semiHidden="0" w:uiPriority="1" w:unhideWhenUsed="0" w:qFormat="1"/>
+    <w:lsdException w:name="Light Shading" w:semiHidden="0" w:uiPriority="60" w:unhideWhenUsed="0"/>
+    <w:lsdException w:name="Light List" w:semiHidden="0" w:uiPriority="61" w:unhideWhenUsed="0"/>
+    <w:lsdException w:name="Light Grid" w:semiHidden="0" w:uiPriority="62" w:unhideWhenUsed="0"/>
+    <w:lsdException w:name="Medium Shading 1" w:semiHidden="0" w:uiPriority="63" w:unhideWhenUsed="0"/>
+    <w:lsdException w:name="Medium Shading 2" w:semiHidden="0" w:uiPriority="64" w:unhideWhenUsed="0"/>
+    <w:lsdException w:name="Medium List 1" w:semiHidden="0" w:uiPriority="65" w:unhideWhenUsed="0"/>
+    <w:lsdException w:name="Medium List 2" w:semiHidden="0" w:uiPriority="66" w:unhideWhenUsed="0"/>
+    <w:lsdException w:name="Medium Grid 1" w:semiHidden="0" w:uiPriority="67" w:unhideWhenUsed="0"/>
+    <w:lsdException w:name="Medium Grid 2" w:semiHidden="0" w:uiPriority="68" w:unhideWhenUsed="0"/>
+    <w:lsdException w:name="Medium Grid 3" w:semiHidden="0" w:uiPriority="69" w:unhideWhenUsed="0"/>
+    <w:lsdException w:name="Dark List" w:semiHidden="0" w:uiPriority="70" w:unhideWhenUsed="0"/>
+    <w:lsdException w:name="Colorful Shading" w:semiHidden="0" w:uiPriority="71" w:unhideWhenUsed="0"/>
+    <w:lsdException w:name="Colorful List" w:semiHidden="0" w:uiPriority="72" w:unhideWhenUsed="0"/>
+    <w:lsdException w:name="Colorful Grid" w:semiHidden="0" w:uiPriority="73" w:unhideWhenUsed="0"/>
+    <w:lsdException w:name="Light Shading Accent 1" w:semiHidden="0" w:uiPriority="60" w:unhideWhenUsed="0"/>
+    <w:lsdException w:name="Light List Accent 1" w:semiHidden="0" w:uiPriority="61" w:unhideWhenUsed="0"/>
+    <w:lsdException w:name="Light Grid Accent 1" w:semiHidden="0" w:uiPriority="62" w:unhideWhenUsed="0"/>
+    <w:lsdException w:name="Medium Shading 1 Accent 1" w:semiHidden="0" w:uiPriority="63" w:unhideWhenUsed="0"/>
+    <w:lsdException w:name="Medium Shading 2 Accent 1" w:semiHidden="0" w:uiPriority="64" w:unhideWhenUsed="0"/>
+    <w:lsdException w:name="Medium List 1 Accent 1" w:semiHidden="0" w:uiPriority="65" w:unhideWhenUsed="0"/>
+    <w:lsdException w:name="Revision" w:unhideWhenUsed="0"/>
+    <w:lsdException w:name="List Paragraph" w:semiHidden="0" w:uiPriority="34" w:unhideWhenUsed="0" w:qFormat="1"/>
+    <w:lsdException w:name="Quote" w:semiHidden="0" w:uiPriority="29" w:unhideWhenUsed="0" w:qFormat="1"/>
+    <w:lsdException w:name="Intense Quote" w:semiHidden="0" w:uiPriority="30" w:unhideWhenUsed="0" w:qFormat="1"/>
+    <w:lsdException w:name="Medium List 2 Accent 1" w:semiHidden="0" w:uiPriority="66" w:unhideWhenUsed="0"/>
+    <w:lsdException w:name="Medium Grid 1 Accent 1" w:semiHidden="0" w:uiPriority="67" w:unhideWhenUsed="0"/>
+    <w:lsdException w:name="Medium Grid 2 Accent 1" w:semiHidden="0" w:uiPriority="68" w:unhideWhenUsed="0"/>
+    <w:lsdException w:name="Medium Grid 3 Accent 1" w:semiHidden="0" w:uiPriority="69" w:unhideWhenUsed="0"/>
+    <w:lsdException w:name="Dark List Accent 1" w:semiHidden="0" w:uiPriority="70" w:unhideWhenUsed="0"/>
+    <w:lsdException w:name="Colorful Shading Accent 1" w:semiHidden="0" w:uiPriority="71" w:unhideWhenUsed="0"/>
+    <w:lsdException w:name="Colorful List Accent 1" w:semiHidden="0" w:uiPriority="72" w:unhideWhenUsed="0"/>
+    <w:lsdException w:name="Colorful Grid Accent 1" w:semiHidden="0" w:uiPriority="73" w:unhideWhenUsed="0"/>
+    <w:lsdException w:name="Light Shading Accent 2" w:semiHidden="0" w:uiPriority="60" w:unhideWhenUsed="0"/>
+    <w:lsdException w:name="Light List Accent 2" w:semiHidden="0" w:uiPriority="61" w:unhideWhenUsed="0"/>
+    <w:lsdException w:name="Light Grid Accent 2" w:semiHidden="0" w:uiPriority="62" w:unhideWhenUsed="0"/>
+    <w:lsdException w:name="Medium Shading 1 Accent 2" w:semiHidden="0" w:uiPriority="63" w:unhideWhenUsed="0"/>
+    <w:lsdException w:name="Medium Shading 2 Accent 2" w:semiHidden="0" w:uiPriority="64" w:unhideWhenUsed="0"/>
+    <w:lsdException w:name="Medium List 1 Accent 2" w:semiHidden="0" w:uiPriority="65" w:unhideWhenUsed="0"/>
+    <w:lsdException w:name="Medium List 2 Accent 2" w:semiHidden="0" w:uiPriority="66" w:unhideWhenUsed="0"/>
+    <w:lsdException w:name="Medium Grid 1 Accent 2" w:semiHidden="0" w:uiPriority="67" w:unhideWhenUsed="0"/>
+    <w:lsdException w:name="Medium Grid 2 Accent 2" w:semiHidden="0" w:uiPriority="68" w:unhideWhenUsed="0"/>
+    <w:lsdException w:name="Medium Grid 3 Accent 2" w:semiHidden="0" w:uiPriority="69" w:unhideWhenUsed="0"/>
+    <w:lsdException w:name="Dark List Accent 2" w:semiHidden="0" w:uiPriority="70" w:unhideWhenUsed="0"/>
+    <w:lsdException w:name="Colorful Shading Accent 2" w:semiHidden="0" w:uiPriority="71" w:unhideWhenUsed="0"/>
+    <w:lsdException w:name="Colorful List Accent 2" w:semiHidden="0" w:uiPriority="72" w:unhideWhenUsed="0"/>
+    <w:lsdException w:name="Colorful Grid Accent 2" w:semiHidden="0" w:uiPriority="73" w:unhideWhenUsed="0"/>
+    <w:lsdException w:name="Light Shading Accent 3" w:semiHidden="0" w:uiPriority="60" w:unhideWhenUsed="0"/>
+    <w:lsdException w:name="Light List Accent 3" w:semiHidden="0" w:uiPriority="61" w:unhideWhenUsed="0"/>
+    <w:lsdException w:name="Light Grid Accent 3" w:semiHidden="0" w:uiPriority="62" w:unhideWhenUsed="0"/>
+    <w:lsdException w:name="Medium Shading 1 Accent 3" w:semiHidden="0" w:uiPriority="63" w:unhideWhenUsed="0"/>
+    <w:lsdException w:name="Medium Shading 2 Accent 3" w:semiHidden="0" w:uiPriority="64" w:unhideWhenUsed="0"/>
+    <w:lsdException w:name="Medium List 1 Accent 3" w:semiHidden="0" w:uiPriority="65" w:unhideWhenUsed="0"/>
+    <w:lsdException w:name="Medium List 2 Accent 3" w:semiHidden="0" w:uiPriority="66" w:unhideWhenUsed="0"/>
+    <w:lsdException w:name="Medium Grid 1 Accent 3" w:semiHidden="0" w:uiPriority="67" w:unhideWhenUsed="0"/>
+    <w:lsdException w:name="Medium Grid 2 Accent 3" w:semiHidden="0" w:uiPriority="68" w:unhideWhenUsed="0"/>
+    <w:lsdException w:name="Medium Grid 3 Accent 3" w:semiHidden="0" w:uiPriority="69" w:unhideWhenUsed="0"/>
+    <w:lsdException w:name="Dark List Accent 3" w:semiHidden="0" w:uiPriority="70" w:unhideWhenUsed="0"/>
+    <w:lsdException w:name="Colorful Shading Accent 3" w:semiHidden="0" w:uiPriority="71" w:unhideWhenUsed="0"/>
+    <w:lsdException w:name="Colorful List Accent 3" w:semiHidden="0" w:uiPriority="72" w:unhideWhenUsed="0"/>
+    <w:lsdException w:name="Colorful Grid Accent 3" w:semiHidden="0" w:uiPriority="73" w:unhideWhenUsed="0"/>
+    <w:lsdException w:name="Light Shading Accent 4" w:semiHidden="0" w:uiPriority="60" w:unhideWhenUsed="0"/>
+    <w:lsdException w:name="Light List Accent 4" w:semiHidden="0" w:uiPriority="61" w:unhideWhenUsed="0"/>
+    <w:lsdException w:name="Light Grid Accent 4" w:semiHidden="0" w:uiPriority="62" w:unhideWhenUsed="0"/>
+    <w:lsdException w:name="Medium Shading 1 Accent 4" w:semiHidden="0" w:uiPriority="63" w:unhideWhenUsed="0"/>
+    <w:lsdException w:name="Medium Shading 2 Accent 4" w:semiHidden="0" w:uiPriority="64" w:unhideWhenUsed="0"/>
+    <w:lsdException w:name="Medium List 1 Accent 4" w:semiHidden="0" w:uiPriority="65" w:unhideWhenUsed="0"/>
+    <w:lsdException w:name="Medium List 2 Accent 4" w:semiHidden="0" w:uiPriority="66" w:unhideWhenUsed="0"/>
+    <w:lsdException w:name="Medium Grid 1 Accent 4" w:semiHidden="0" w:uiPriority="67" w:unhideWhenUsed="0"/>
+    <w:lsdException w:name="Medium Grid 2 Accent 4" w:semiHidden="0" w:uiPriority="68" w:unhideWhenUsed="0"/>
+    <w:lsdException w:name="Medium Grid 3 Accent 4" w:semiHidden="0" w:uiPriority="69" w:unhideWhenUsed="0"/>
+    <w:lsdException w:name="Dark List Accent 4" w:semiHidden="0" w:uiPriority="70" w:unhideWhenUsed="0"/>
+    <w:lsdException w:name="Colorful Shading Accent 4" w:semiHidden="0" w:uiPriority="71" w:unhideWhenUsed="0"/>
+    <w:lsdException w:name="Colorful List Accent 4" w:semiHidden="0" w:uiPriority="72" w:unhideWhenUsed="0"/>
+    <w:lsdException w:name="Colorful Grid Accent 4" w:semiHidden="0" w:uiPriority="73" w:unhideWhenUsed="0"/>
+    <w:lsdException w:name="Light Shading Accent 5" w:semiHidden="0" w:uiPriority="60" w:unhideWhenUsed="0"/>
+    <w:lsdException w:name="Light List Accent 5" w:semiHidden="0" w:uiPriority="61" w:unhideWhenUsed="0"/>
+    <w:lsdException w:name="Light Grid Accent 5" w:semiHidden="0" w:uiPriority="62" w:unhideWhenUsed="0"/>
+    <w:lsdException w:name="Medium Shading 1 Accent 5" w:semiHidden="0" w:uiPriority="63" w:unhideWhenUsed="0"/>
+    <w:lsdException w:name="Medium Shading 2 Accent 5" w:semiHidden="0" w:uiPriority="64" w:unhideWhenUsed="0"/>
+    <w:lsdException w:name="Medium List 1 Accent 5" w:semiHidden="0" w:uiPriority="65" w:unhideWhenUsed="0"/>
+    <w:lsdException w:name="Medium List 2 Accent 5" w:semiHidden="0" w:uiPriority="66" w:unhideWhenUsed="0"/>
+    <w:lsdException w:name="Medium Grid 1 Accent 5" w:semiHidden="0" w:uiPriority="67" w:unhideWhenUsed="0"/>
+    <w:lsdException w:name="Medium Grid 2 Accent 5" w:semiHidden="0" w:uiPriority="68" w:unhideWhenUsed="0"/>
+    <w:lsdException w:name="Medium Grid 3 Accent 5" w:semiHidden="0" w:uiPriority="69" w:unhideWhenUsed="0"/>
+    <w:lsdException w:name="Dark List Accent 5" w:semiHidden="0" w:uiPriority="70" w:unhideWhenUsed="0"/>
+    <w:lsdException w:name="Colorful Shading Accent 5" w:semiHidden="0" w:uiPriority="71" w:unhideWhenUsed="0"/>
+    <w:lsdException w:name="Colorful List Accent 5" w:semiHidden="0" w:uiPriority="72" w:unhideWhenUsed="0"/>
+    <w:lsdException w:name="Colorful Grid Accent 5" w:semiHidden="0" w:uiPriority="73" w:unhideWhenUsed="0"/>
+    <w:lsdException w:name="Light Shading Accent 6" w:semiHidden="0" w:uiPriority="60" w:unhideWhenUsed="0"/>
+    <w:lsdException w:name="Light List Accent 6" w:semiHidden="0" w:uiPriority="61" w:unhideWhenUsed="0"/>
+    <w:lsdException w:name="Light Grid Accent 6" w:semiHidden="0" w:uiPriority="62" w:unhideWhenUsed="0"/>
+    <w:lsdException w:name="Medium Shading 1 Accent 6" w:semiHidden="0" w:uiPriority="63" w:unhideWhenUsed="0"/>
+    <w:lsdException w:name="Medium Shading 2 Accent 6" w:semiHidden="0" w:uiPriority="64" w:unhideWhenUsed="0"/>
+    <w:lsdException w:name="Medium List 1 Accent 6" w:semiHidden="0" w:uiPriority="65" w:unhideWhenUsed="0"/>
+    <w:lsdException w:name="Medium List 2 Accent 6" w:semiHidden="0" w:uiPriority="66" w:unhideWhenUsed="0"/>
+    <w:lsdException w:name="Medium Grid 1 Accent 6" w:semiHidden="0" w:uiPriority="67" w:unhideWhenUsed="0"/>
+    <w:lsdException w:name="Medium Grid 2 Accent 6" w:semiHidden="0" w:uiPriority="68" w:unhideWhenUsed="0"/>
+    <w:lsdException w:name="Medium Grid 3 Accent 6" w:semiHidden="0" w:uiPriority="69" w:unhideWhenUsed="0"/>
+    <w:lsdException w:name="Dark List Accent 6" w:semiHidden="0" w:uiPriority="70" w:unhideWhenUsed="0"/>
+    <w:lsdException w:name="Colorful Shading Accent 6" w:semiHidden="0" w:uiPriority="71" w:unhideWhenUsed="0"/>
+    <w:lsdException w:name="Colorful List Accent 6" w:semiHidden="0" w:uiPriority="72" w:unhideWhenUsed="0"/>
+    <w:lsdException w:name="Colorful Grid Accent 6" w:semiHidden="0" w:uiPriority="73" w:unhideWhenUsed="0"/>
+    <w:lsdException w:name="Subtle Emphasis" w:semiHidden="0" w:uiPriority="19" w:unhideWhenUsed="0" w:qFormat="1"/>
+    <w:lsdException w:name="Intense Emphasis" w:semiHidden="0" w:uiPriority="21" w:unhideWhenUsed="0" w:qFormat="1"/>
+    <w:lsdException w:name="Subtle Reference" w:semiHidden="0" w:uiPriority="31" w:unhideWhenUsed="0" w:qFormat="1"/>
+    <w:lsdException w:name="Intense Reference" w:semiHidden="0" w:uiPriority="32" w:unhideWhenUsed="0" w:qFormat="1"/>
+    <w:lsdException w:name="Book Title" w:semiHidden="0" w:uiPriority="33" w:unhideWhenUsed="0" w:qFormat="1"/>
+    <w:lsdException w:name="Bibliography" w:uiPriority="37"/>
+    <w:lsdException w:name="TOC Heading" w:uiPriority="39" w:qFormat="1"/>
   </w:latentStyles>
   <w:style w:type="paragraph" w:default="1" w:styleId="Normal">
     <w:name w:val="Normal"/>
@@ -11697,7 +11729,7 @@
   <a:extraClrSchemeLst/>
   <a:extLst>
     <a:ext uri="{05A4C25C-085E-4340-85A3-A5531E510DB2}">
-      <thm15:themeFamily xmlns:thm15="http://schemas.microsoft.com/office/thememl/2012/main" name="Office Theme" id="{62F939B6-93AF-4DB8-9C6B-D6C7DFDC589F}" vid="{4A3C46E8-61CC-4603-A589-7422A47A8E4A}"/>
+      <thm15:themeFamily xmlns:thm15="http://schemas.microsoft.com/office/thememl/2012/main" xmlns="" name="Office Theme" id="{62F939B6-93AF-4DB8-9C6B-D6C7DFDC589F}" vid="{4A3C46E8-61CC-4603-A589-7422A47A8E4A}"/>
     </a:ext>
   </a:extLst>
 </a:theme>
@@ -11708,7 +11740,7 @@
 </file>
 
 <file path=customXml/itemProps1.xml><?xml version="1.0" encoding="utf-8"?>
-<ds:datastoreItem xmlns:ds="http://schemas.openxmlformats.org/officeDocument/2006/customXml" ds:itemID="{76DA16D4-3AA7-4286-9632-5B151F946EF6}">
+<ds:datastoreItem xmlns:ds="http://schemas.openxmlformats.org/officeDocument/2006/customXml" ds:itemID="{3462EBEC-79FE-40B5-B7E9-071CF5911FBC}">
   <ds:schemaRefs>
     <ds:schemaRef ds:uri="http://schemas.openxmlformats.org/officeDocument/2006/bibliography"/>
   </ds:schemaRefs>

</xml_diff>